<commit_message>
fix name and birthday
</commit_message>
<xml_diff>
--- a/law/program-register/Заявление.docx
+++ b/law/program-register/Заявление.docx
@@ -43,8 +43,6 @@
               <w:spacing w:before="60" w:after="0" w:line="240" w:lineRule="auto"/>
               <w:jc w:val="both"/>
             </w:pPr>
-            <w:bookmarkStart w:id="0" w:name="_GoBack"/>
-            <w:bookmarkEnd w:id="0"/>
             <w:r>
               <w:rPr>
                 <w:rFonts w:ascii="Times New Roman" w:eastAsia="Calibri" w:hAnsi="Times New Roman" w:cs="Times New Roman"/>
@@ -235,7 +233,31 @@
                 <w:szCs w:val="16"/>
                 <w:lang w:eastAsia="ru-RU"/>
               </w:rPr>
-              <w:t xml:space="preserve">Дата регистрации:  _____.  _____.  </w:t>
+              <w:t xml:space="preserve">Дата </w:t>
+            </w:r>
+            <w:proofErr w:type="gramStart"/>
+            <w:r>
+              <w:rPr>
+                <w:rFonts w:ascii="Times New Roman" w:eastAsia="Calibri" w:hAnsi="Times New Roman" w:cs="Times New Roman"/>
+                <w:b/>
+                <w:bCs/>
+                <w:sz w:val="16"/>
+                <w:szCs w:val="16"/>
+                <w:lang w:eastAsia="ru-RU"/>
+              </w:rPr>
+              <w:t>регистрации:  _</w:t>
+            </w:r>
+            <w:proofErr w:type="gramEnd"/>
+            <w:r>
+              <w:rPr>
+                <w:rFonts w:ascii="Times New Roman" w:eastAsia="Calibri" w:hAnsi="Times New Roman" w:cs="Times New Roman"/>
+                <w:b/>
+                <w:bCs/>
+                <w:sz w:val="16"/>
+                <w:szCs w:val="16"/>
+                <w:lang w:eastAsia="ru-RU"/>
+              </w:rPr>
+              <w:t xml:space="preserve">____.  _____.  </w:t>
             </w:r>
             <w:r>
               <w:rPr>
@@ -332,7 +354,31 @@
                 <w:szCs w:val="16"/>
                 <w:lang w:eastAsia="ru-RU"/>
               </w:rPr>
-              <w:t xml:space="preserve">Дата поступления:  _____.  _____.  </w:t>
+              <w:t xml:space="preserve">Дата </w:t>
+            </w:r>
+            <w:proofErr w:type="gramStart"/>
+            <w:r>
+              <w:rPr>
+                <w:rFonts w:ascii="Times New Roman" w:eastAsia="Calibri" w:hAnsi="Times New Roman" w:cs="Times New Roman"/>
+                <w:b/>
+                <w:bCs/>
+                <w:sz w:val="16"/>
+                <w:szCs w:val="16"/>
+                <w:lang w:eastAsia="ru-RU"/>
+              </w:rPr>
+              <w:t>поступления:  _</w:t>
+            </w:r>
+            <w:proofErr w:type="gramEnd"/>
+            <w:r>
+              <w:rPr>
+                <w:rFonts w:ascii="Times New Roman" w:eastAsia="Calibri" w:hAnsi="Times New Roman" w:cs="Times New Roman"/>
+                <w:b/>
+                <w:bCs/>
+                <w:sz w:val="16"/>
+                <w:szCs w:val="16"/>
+                <w:lang w:eastAsia="ru-RU"/>
+              </w:rPr>
+              <w:t xml:space="preserve">____.  _____.  </w:t>
             </w:r>
             <w:r>
               <w:rPr>
@@ -481,7 +527,7 @@
               <w:t xml:space="preserve">: </w:t>
             </w:r>
           </w:p>
-          <w:bookmarkStart w:id="1" w:name="__Fieldmark__0_335205936"/>
+          <w:bookmarkStart w:id="0" w:name="__Fieldmark__0_335205936"/>
           <w:p>
             <w:pPr>
               <w:spacing w:before="60" w:after="0" w:line="240" w:lineRule="auto"/>
@@ -505,6 +551,9 @@
               <w:instrText xml:space="preserve"> FORMCHECKBOX </w:instrText>
             </w:r>
             <w:r>
+              <w:fldChar w:fldCharType="separate"/>
+            </w:r>
+            <w:r>
               <w:rPr>
                 <w:rFonts w:ascii="Times New Roman" w:eastAsia="Calibri" w:hAnsi="Times New Roman" w:cs="Times New Roman"/>
                 <w:b/>
@@ -515,7 +564,7 @@
               </w:rPr>
               <w:fldChar w:fldCharType="end"/>
             </w:r>
-            <w:bookmarkEnd w:id="1"/>
+            <w:bookmarkEnd w:id="0"/>
             <w:r>
               <w:rPr>
                 <w:rFonts w:ascii="Times New Roman" w:eastAsia="Calibri" w:hAnsi="Times New Roman" w:cs="Times New Roman"/>
@@ -538,7 +587,7 @@
               <w:t xml:space="preserve">Программы для ЭВМ  </w:t>
             </w:r>
           </w:p>
-          <w:bookmarkStart w:id="2" w:name="__Fieldmark__1_335205936"/>
+          <w:bookmarkStart w:id="1" w:name="__Fieldmark__1_335205936"/>
           <w:p>
             <w:pPr>
               <w:spacing w:after="0" w:line="240" w:lineRule="auto"/>
@@ -562,6 +611,9 @@
               <w:instrText xml:space="preserve"> FORMCHECKBOX </w:instrText>
             </w:r>
             <w:r>
+              <w:fldChar w:fldCharType="separate"/>
+            </w:r>
+            <w:r>
               <w:rPr>
                 <w:rFonts w:ascii="Times New Roman" w:eastAsia="Calibri" w:hAnsi="Times New Roman" w:cs="Times New Roman"/>
                 <w:b/>
@@ -572,7 +624,7 @@
               </w:rPr>
               <w:fldChar w:fldCharType="end"/>
             </w:r>
-            <w:bookmarkEnd w:id="2"/>
+            <w:bookmarkEnd w:id="1"/>
             <w:r>
               <w:rPr>
                 <w:rFonts w:ascii="Times New Roman" w:eastAsia="Calibri" w:hAnsi="Times New Roman" w:cs="Times New Roman"/>
@@ -596,7 +648,7 @@
               <w:t>Базы данных, государственная регистрация которой осуществляется в соответствии с пунктом 4 статьи 1259 Кодекса</w:t>
             </w:r>
           </w:p>
-          <w:bookmarkStart w:id="3" w:name="__Fieldmark__2_335205936"/>
+          <w:bookmarkStart w:id="2" w:name="__Fieldmark__2_335205936"/>
           <w:p>
             <w:pPr>
               <w:spacing w:after="40" w:line="240" w:lineRule="auto"/>
@@ -620,6 +672,9 @@
               <w:instrText xml:space="preserve"> FORMCHECKBOX </w:instrText>
             </w:r>
             <w:r>
+              <w:fldChar w:fldCharType="separate"/>
+            </w:r>
+            <w:r>
               <w:rPr>
                 <w:rFonts w:ascii="Times New Roman" w:eastAsia="Calibri" w:hAnsi="Times New Roman" w:cs="Times New Roman"/>
                 <w:b/>
@@ -630,7 +685,7 @@
               </w:rPr>
               <w:fldChar w:fldCharType="end"/>
             </w:r>
-            <w:bookmarkEnd w:id="3"/>
+            <w:bookmarkEnd w:id="2"/>
             <w:r>
               <w:rPr>
                 <w:rFonts w:ascii="Times New Roman" w:eastAsia="Calibri" w:hAnsi="Times New Roman" w:cs="Times New Roman"/>
@@ -694,6 +749,7 @@
               </w:rPr>
               <w:t>(</w:t>
             </w:r>
+            <w:proofErr w:type="gramStart"/>
             <w:r>
               <w:rPr>
                 <w:rFonts w:ascii="Times New Roman" w:eastAsia="Calibri" w:hAnsi="Times New Roman" w:cs="Times New Roman"/>
@@ -704,7 +760,20 @@
                 <w:szCs w:val="18"/>
                 <w:lang w:eastAsia="ru-RU"/>
               </w:rPr>
-              <w:t xml:space="preserve">Почтовый  индекс,  адрес  на </w:t>
+              <w:t>Почтовый  индекс</w:t>
+            </w:r>
+            <w:proofErr w:type="gramEnd"/>
+            <w:r>
+              <w:rPr>
+                <w:rFonts w:ascii="Times New Roman" w:eastAsia="Calibri" w:hAnsi="Times New Roman" w:cs="Times New Roman"/>
+                <w:i/>
+                <w:iCs/>
+                <w:spacing w:val="-6"/>
+                <w:sz w:val="18"/>
+                <w:szCs w:val="18"/>
+                <w:lang w:eastAsia="ru-RU"/>
+              </w:rPr>
+              <w:t xml:space="preserve">,  адрес  на </w:t>
             </w:r>
             <w:proofErr w:type="spellStart"/>
             <w:r>
@@ -1139,7 +1208,19 @@
                 <w:szCs w:val="18"/>
                 <w:lang w:eastAsia="ru-RU"/>
               </w:rPr>
-              <w:t xml:space="preserve"> ПРАВООБЛАДАТЕЛЬ (ЗАЯВИТЕЛЬ(И))</w:t>
+              <w:t xml:space="preserve"> ПРАВООБЛАДАТЕЛЬ (ЗАЯВИТЕЛЬ(И</w:t>
+            </w:r>
+            <w:proofErr w:type="gramStart"/>
+            <w:r>
+              <w:rPr>
+                <w:rFonts w:ascii="Times New Roman" w:eastAsia="Calibri" w:hAnsi="Times New Roman" w:cs="Times New Roman"/>
+                <w:b/>
+                <w:bCs/>
+                <w:sz w:val="18"/>
+                <w:szCs w:val="18"/>
+                <w:lang w:eastAsia="ru-RU"/>
+              </w:rPr>
+              <w:t>))</w:t>
             </w:r>
             <w:r>
               <w:rPr>
@@ -1152,6 +1233,7 @@
               </w:rPr>
               <w:t xml:space="preserve">   </w:t>
             </w:r>
+            <w:proofErr w:type="gramEnd"/>
             <w:r>
               <w:rPr>
                 <w:rFonts w:ascii="Times New Roman" w:eastAsia="Calibri" w:hAnsi="Times New Roman" w:cs="Times New Roman"/>
@@ -1238,6 +1320,7 @@
               </w:rPr>
               <w:t xml:space="preserve">     </w:t>
             </w:r>
+            <w:proofErr w:type="gramStart"/>
             <w:r>
               <w:rPr>
                 <w:rFonts w:ascii="Times New Roman" w:eastAsia="Calibri" w:hAnsi="Times New Roman" w:cs="Times New Roman"/>
@@ -1258,7 +1341,18 @@
                 <w:u w:val="single"/>
                 <w:lang w:eastAsia="ru-RU"/>
               </w:rPr>
-              <w:t xml:space="preserve">                        </w:t>
+              <w:t xml:space="preserve">   </w:t>
+            </w:r>
+            <w:proofErr w:type="gramEnd"/>
+            <w:r>
+              <w:rPr>
+                <w:rFonts w:ascii="Times New Roman" w:eastAsia="Calibri" w:hAnsi="Times New Roman" w:cs="Times New Roman"/>
+                <w:b/>
+                <w:bCs/>
+                <w:u w:val="single"/>
+                <w:lang w:eastAsia="ru-RU"/>
+              </w:rPr>
+              <w:t xml:space="preserve">                     </w:t>
             </w:r>
             <w:r>
               <w:rPr>
@@ -1367,10 +1461,32 @@
                 <w:sz w:val="16"/>
                 <w:szCs w:val="16"/>
               </w:rPr>
-              <w:t>)-заявителя(ей) приводятся в графе  7А)</w:t>
+              <w:t xml:space="preserve">)-заявителя(ей) приводятся в </w:t>
+            </w:r>
+            <w:proofErr w:type="gramStart"/>
+            <w:r>
+              <w:rPr>
+                <w:rFonts w:ascii="Times New Roman" w:hAnsi="Times New Roman" w:cs="Times New Roman"/>
+                <w:i/>
+                <w:iCs/>
+                <w:sz w:val="16"/>
+                <w:szCs w:val="16"/>
+              </w:rPr>
+              <w:t>графе  7</w:t>
+            </w:r>
+            <w:proofErr w:type="gramEnd"/>
+            <w:r>
+              <w:rPr>
+                <w:rFonts w:ascii="Times New Roman" w:hAnsi="Times New Roman" w:cs="Times New Roman"/>
+                <w:i/>
+                <w:iCs/>
+                <w:sz w:val="16"/>
+                <w:szCs w:val="16"/>
+              </w:rPr>
+              <w:t>А)</w:t>
             </w:r>
           </w:p>
-          <w:bookmarkStart w:id="4" w:name="__Fieldmark__3_335205936"/>
+          <w:bookmarkStart w:id="3" w:name="__Fieldmark__3_335205936"/>
           <w:p>
             <w:pPr>
               <w:spacing w:after="0" w:line="240" w:lineRule="auto"/>
@@ -1394,6 +1510,9 @@
               <w:instrText xml:space="preserve"> FORMCHECKBOX </w:instrText>
             </w:r>
             <w:r>
+              <w:fldChar w:fldCharType="separate"/>
+            </w:r>
+            <w:r>
               <w:rPr>
                 <w:rFonts w:ascii="Times New Roman" w:hAnsi="Times New Roman" w:cs="Times New Roman"/>
                 <w:b/>
@@ -1404,7 +1523,7 @@
               </w:rPr>
               <w:fldChar w:fldCharType="end"/>
             </w:r>
-            <w:bookmarkEnd w:id="4"/>
+            <w:bookmarkEnd w:id="3"/>
             <w:r>
               <w:rPr>
                 <w:rFonts w:ascii="Times New Roman" w:hAnsi="Times New Roman" w:cs="Times New Roman"/>
@@ -1425,6 +1544,7 @@
               </w:rPr>
               <w:t xml:space="preserve">регистрируемый объект </w:t>
             </w:r>
+            <w:proofErr w:type="gramStart"/>
             <w:r>
               <w:rPr>
                 <w:rFonts w:ascii="Times New Roman" w:hAnsi="Times New Roman" w:cs="Times New Roman"/>
@@ -1432,7 +1552,17 @@
                 <w:sz w:val="18"/>
                 <w:szCs w:val="18"/>
               </w:rPr>
-              <w:t>создан  за сч</w:t>
+              <w:t>создан  за</w:t>
+            </w:r>
+            <w:proofErr w:type="gramEnd"/>
+            <w:r>
+              <w:rPr>
+                <w:rFonts w:ascii="Times New Roman" w:hAnsi="Times New Roman" w:cs="Times New Roman"/>
+                <w:b/>
+                <w:sz w:val="18"/>
+                <w:szCs w:val="18"/>
+              </w:rPr>
+              <w:t xml:space="preserve"> сч</w:t>
             </w:r>
             <w:r>
               <w:rPr>
@@ -1479,18 +1609,40 @@
                 <w:szCs w:val="18"/>
                 <w:lang w:eastAsia="ru-RU"/>
               </w:rPr>
-              <w:t>Указанное лицо является:</w:t>
-            </w:r>
-            <w:r>
-              <w:rPr>
-                <w:rFonts w:ascii="Times New Roman" w:eastAsia="Calibri" w:hAnsi="Times New Roman" w:cs="Times New Roman"/>
-                <w:sz w:val="18"/>
-                <w:szCs w:val="18"/>
-                <w:lang w:eastAsia="ru-RU"/>
-              </w:rPr>
-              <w:t xml:space="preserve">      </w:t>
-            </w:r>
-            <w:bookmarkStart w:id="5" w:name="__Fieldmark__4_335205936"/>
+              <w:t xml:space="preserve">Указанное лицо </w:t>
+            </w:r>
+            <w:proofErr w:type="gramStart"/>
+            <w:r>
+              <w:rPr>
+                <w:rFonts w:ascii="Times New Roman" w:eastAsia="Calibri" w:hAnsi="Times New Roman" w:cs="Times New Roman"/>
+                <w:b/>
+                <w:bCs/>
+                <w:sz w:val="18"/>
+                <w:szCs w:val="18"/>
+                <w:lang w:eastAsia="ru-RU"/>
+              </w:rPr>
+              <w:t>является:</w:t>
+            </w:r>
+            <w:r>
+              <w:rPr>
+                <w:rFonts w:ascii="Times New Roman" w:eastAsia="Calibri" w:hAnsi="Times New Roman" w:cs="Times New Roman"/>
+                <w:sz w:val="18"/>
+                <w:szCs w:val="18"/>
+                <w:lang w:eastAsia="ru-RU"/>
+              </w:rPr>
+              <w:t xml:space="preserve">   </w:t>
+            </w:r>
+            <w:proofErr w:type="gramEnd"/>
+            <w:r>
+              <w:rPr>
+                <w:rFonts w:ascii="Times New Roman" w:eastAsia="Calibri" w:hAnsi="Times New Roman" w:cs="Times New Roman"/>
+                <w:sz w:val="18"/>
+                <w:szCs w:val="18"/>
+                <w:lang w:eastAsia="ru-RU"/>
+              </w:rPr>
+              <w:t xml:space="preserve">   </w:t>
+            </w:r>
+            <w:bookmarkStart w:id="4" w:name="__Fieldmark__4_335205936"/>
             <w:r>
               <w:fldChar w:fldCharType="begin">
                 <w:ffData>
@@ -1509,6 +1661,9 @@
               <w:instrText xml:space="preserve"> FORMCHECKBOX </w:instrText>
             </w:r>
             <w:r>
+              <w:fldChar w:fldCharType="separate"/>
+            </w:r>
+            <w:r>
               <w:rPr>
                 <w:rFonts w:ascii="Times New Roman" w:eastAsia="Calibri" w:hAnsi="Times New Roman" w:cs="Times New Roman"/>
                 <w:b/>
@@ -1519,7 +1674,7 @@
               </w:rPr>
               <w:fldChar w:fldCharType="end"/>
             </w:r>
-            <w:bookmarkEnd w:id="5"/>
+            <w:bookmarkEnd w:id="4"/>
             <w:r>
               <w:rPr>
                 <w:rFonts w:ascii="Times New Roman" w:eastAsia="Calibri" w:hAnsi="Times New Roman" w:cs="Times New Roman"/>
@@ -1549,7 +1704,7 @@
               </w:rPr>
               <w:t xml:space="preserve">      </w:t>
             </w:r>
-            <w:bookmarkStart w:id="6" w:name="__Fieldmark__5_335205936"/>
+            <w:bookmarkStart w:id="5" w:name="__Fieldmark__5_335205936"/>
             <w:r>
               <w:fldChar w:fldCharType="begin">
                 <w:ffData>
@@ -1568,6 +1723,9 @@
               <w:instrText xml:space="preserve"> FORMCHECKBOX </w:instrText>
             </w:r>
             <w:r>
+              <w:fldChar w:fldCharType="separate"/>
+            </w:r>
+            <w:r>
               <w:rPr>
                 <w:rFonts w:ascii="Times New Roman" w:eastAsia="Calibri" w:hAnsi="Times New Roman" w:cs="Times New Roman"/>
                 <w:b/>
@@ -1578,7 +1736,7 @@
               </w:rPr>
               <w:fldChar w:fldCharType="end"/>
             </w:r>
-            <w:bookmarkEnd w:id="6"/>
+            <w:bookmarkEnd w:id="5"/>
             <w:r>
               <w:rPr>
                 <w:rFonts w:ascii="Times New Roman" w:eastAsia="Calibri" w:hAnsi="Times New Roman" w:cs="Times New Roman"/>
@@ -1629,7 +1787,7 @@
               <w:t xml:space="preserve">: </w:t>
             </w:r>
           </w:p>
-          <w:bookmarkStart w:id="7" w:name="__Fieldmark__6_335205936"/>
+          <w:bookmarkStart w:id="6" w:name="__Fieldmark__6_335205936"/>
           <w:p>
             <w:pPr>
               <w:spacing w:before="60" w:after="0" w:line="240" w:lineRule="auto"/>
@@ -1653,6 +1811,9 @@
               <w:instrText xml:space="preserve"> FORMCHECKBOX </w:instrText>
             </w:r>
             <w:r>
+              <w:fldChar w:fldCharType="separate"/>
+            </w:r>
+            <w:r>
               <w:rPr>
                 <w:rFonts w:ascii="Times New Roman" w:eastAsia="Calibri" w:hAnsi="Times New Roman" w:cs="Times New Roman"/>
                 <w:b/>
@@ -1663,7 +1824,7 @@
               </w:rPr>
               <w:fldChar w:fldCharType="end"/>
             </w:r>
-            <w:bookmarkEnd w:id="7"/>
+            <w:bookmarkEnd w:id="6"/>
             <w:r>
               <w:rPr>
                 <w:rFonts w:ascii="Times New Roman" w:eastAsia="Calibri" w:hAnsi="Times New Roman" w:cs="Times New Roman"/>
@@ -1693,7 +1854,7 @@
               </w:rPr>
               <w:t xml:space="preserve">     </w:t>
             </w:r>
-            <w:bookmarkStart w:id="8" w:name="__Fieldmark__7_335205936"/>
+            <w:bookmarkStart w:id="7" w:name="__Fieldmark__7_335205936"/>
             <w:r>
               <w:fldChar w:fldCharType="begin">
                 <w:ffData>
@@ -1712,6 +1873,9 @@
               <w:instrText xml:space="preserve"> FORMCHECKBOX </w:instrText>
             </w:r>
             <w:r>
+              <w:fldChar w:fldCharType="separate"/>
+            </w:r>
+            <w:r>
               <w:rPr>
                 <w:rFonts w:ascii="Times New Roman" w:eastAsia="Calibri" w:hAnsi="Times New Roman" w:cs="Times New Roman"/>
                 <w:b/>
@@ -1722,7 +1886,7 @@
               </w:rPr>
               <w:fldChar w:fldCharType="end"/>
             </w:r>
-            <w:bookmarkEnd w:id="8"/>
+            <w:bookmarkEnd w:id="7"/>
             <w:r>
               <w:rPr>
                 <w:rFonts w:ascii="Times New Roman" w:eastAsia="Calibri" w:hAnsi="Times New Roman" w:cs="Times New Roman"/>
@@ -1752,7 +1916,7 @@
               </w:rPr>
               <w:t xml:space="preserve">       </w:t>
             </w:r>
-            <w:bookmarkStart w:id="9" w:name="__Fieldmark__8_335205936"/>
+            <w:bookmarkStart w:id="8" w:name="__Fieldmark__8_335205936"/>
             <w:r>
               <w:fldChar w:fldCharType="begin">
                 <w:ffData>
@@ -1771,6 +1935,9 @@
               <w:instrText xml:space="preserve"> FORMCHECKBOX </w:instrText>
             </w:r>
             <w:r>
+              <w:fldChar w:fldCharType="separate"/>
+            </w:r>
+            <w:r>
               <w:rPr>
                 <w:rFonts w:ascii="Times New Roman" w:eastAsia="Calibri" w:hAnsi="Times New Roman" w:cs="Times New Roman"/>
                 <w:b/>
@@ -1781,7 +1948,7 @@
               </w:rPr>
               <w:fldChar w:fldCharType="end"/>
             </w:r>
-            <w:bookmarkEnd w:id="9"/>
+            <w:bookmarkEnd w:id="8"/>
             <w:r>
               <w:rPr>
                 <w:rFonts w:ascii="Times New Roman" w:eastAsia="Calibri" w:hAnsi="Times New Roman" w:cs="Times New Roman"/>
@@ -1874,7 +2041,19 @@
                 <w:szCs w:val="18"/>
                 <w:lang w:eastAsia="ru-RU"/>
               </w:rPr>
-              <w:t>Контракт от:</w:t>
+              <w:t xml:space="preserve">Контракт </w:t>
+            </w:r>
+            <w:proofErr w:type="gramStart"/>
+            <w:r>
+              <w:rPr>
+                <w:rFonts w:ascii="Times New Roman" w:eastAsia="Calibri" w:hAnsi="Times New Roman" w:cs="Times New Roman"/>
+                <w:b/>
+                <w:bCs/>
+                <w:sz w:val="18"/>
+                <w:szCs w:val="18"/>
+                <w:lang w:eastAsia="ru-RU"/>
+              </w:rPr>
+              <w:t>от:</w:t>
             </w:r>
             <w:r>
               <w:rPr>
@@ -1884,7 +2063,18 @@
                 <w:u w:val="single"/>
                 <w:lang w:eastAsia="ru-RU"/>
               </w:rPr>
-              <w:t xml:space="preserve">        </w:t>
+              <w:t xml:space="preserve">   </w:t>
+            </w:r>
+            <w:proofErr w:type="gramEnd"/>
+            <w:r>
+              <w:rPr>
+                <w:rFonts w:ascii="Times New Roman" w:eastAsia="Calibri" w:hAnsi="Times New Roman" w:cs="Times New Roman"/>
+                <w:b/>
+                <w:bCs/>
+                <w:u w:val="single"/>
+                <w:lang w:eastAsia="ru-RU"/>
+              </w:rPr>
+              <w:t xml:space="preserve">     </w:t>
             </w:r>
             <w:r>
               <w:rPr>
@@ -2079,7 +2269,7 @@
               <w:t>) (заполняется, если заявитель является юридическим лицом, или состав заявителей не соответствует составу авторов)</w:t>
             </w:r>
           </w:p>
-          <w:bookmarkStart w:id="10" w:name="__Fieldmark__9_335205936"/>
+          <w:bookmarkStart w:id="9" w:name="__Fieldmark__9_335205936"/>
           <w:p>
             <w:pPr>
               <w:spacing w:after="0" w:line="240" w:lineRule="auto"/>
@@ -2103,6 +2293,9 @@
               <w:instrText xml:space="preserve"> FORMCHECKBOX </w:instrText>
             </w:r>
             <w:r>
+              <w:fldChar w:fldCharType="separate"/>
+            </w:r>
+            <w:r>
               <w:rPr>
                 <w:rFonts w:ascii="Times New Roman" w:eastAsia="Calibri" w:hAnsi="Times New Roman" w:cs="Times New Roman"/>
                 <w:b/>
@@ -2113,7 +2306,7 @@
               </w:rPr>
               <w:fldChar w:fldCharType="end"/>
             </w:r>
-            <w:bookmarkEnd w:id="10"/>
+            <w:bookmarkEnd w:id="9"/>
             <w:r>
               <w:rPr>
                 <w:rFonts w:ascii="Times New Roman" w:eastAsia="Calibri" w:hAnsi="Times New Roman" w:cs="Times New Roman"/>
@@ -2134,7 +2327,7 @@
               </w:rPr>
               <w:t xml:space="preserve">заявитель является работодателем автора             </w:t>
             </w:r>
-            <w:bookmarkStart w:id="11" w:name="__Fieldmark__10_335205936"/>
+            <w:bookmarkStart w:id="10" w:name="__Fieldmark__10_335205936"/>
             <w:r>
               <w:fldChar w:fldCharType="begin">
                 <w:ffData>
@@ -2153,6 +2346,9 @@
               <w:instrText xml:space="preserve"> FORMCHECKBOX </w:instrText>
             </w:r>
             <w:r>
+              <w:fldChar w:fldCharType="separate"/>
+            </w:r>
+            <w:r>
               <w:rPr>
                 <w:rFonts w:ascii="Times New Roman" w:eastAsia="Calibri" w:hAnsi="Times New Roman" w:cs="Times New Roman"/>
                 <w:b/>
@@ -2163,7 +2359,7 @@
               </w:rPr>
               <w:fldChar w:fldCharType="end"/>
             </w:r>
-            <w:bookmarkEnd w:id="11"/>
+            <w:bookmarkEnd w:id="10"/>
             <w:r>
               <w:rPr>
                 <w:rFonts w:ascii="Times New Roman" w:eastAsia="Calibri" w:hAnsi="Times New Roman" w:cs="Times New Roman"/>
@@ -2187,7 +2383,7 @@
               <w:t>передача прав автором или его правопреемником заявителю</w:t>
             </w:r>
           </w:p>
-          <w:bookmarkStart w:id="12" w:name="__Fieldmark__11_335205936"/>
+          <w:bookmarkStart w:id="11" w:name="__Fieldmark__11_335205936"/>
           <w:p>
             <w:pPr>
               <w:spacing w:after="0" w:line="240" w:lineRule="auto"/>
@@ -2211,6 +2407,9 @@
               <w:instrText xml:space="preserve"> FORMCHECKBOX </w:instrText>
             </w:r>
             <w:r>
+              <w:fldChar w:fldCharType="separate"/>
+            </w:r>
+            <w:r>
               <w:rPr>
                 <w:rFonts w:ascii="Times New Roman" w:eastAsia="Calibri" w:hAnsi="Times New Roman" w:cs="Times New Roman"/>
                 <w:b/>
@@ -2221,7 +2420,7 @@
               </w:rPr>
               <w:fldChar w:fldCharType="end"/>
             </w:r>
-            <w:bookmarkEnd w:id="12"/>
+            <w:bookmarkEnd w:id="11"/>
             <w:r>
               <w:rPr>
                 <w:rFonts w:ascii="Times New Roman" w:eastAsia="Calibri" w:hAnsi="Times New Roman" w:cs="Times New Roman"/>
@@ -2240,9 +2439,33 @@
                 <w:szCs w:val="16"/>
                 <w:lang w:eastAsia="ru-RU"/>
               </w:rPr>
-              <w:t xml:space="preserve">передача прав работодателем  заявителю               </w:t>
-            </w:r>
-            <w:bookmarkStart w:id="13" w:name="__Fieldmark__12_335205936"/>
+              <w:t xml:space="preserve">передача прав </w:t>
+            </w:r>
+            <w:proofErr w:type="gramStart"/>
+            <w:r>
+              <w:rPr>
+                <w:rFonts w:ascii="Times New Roman" w:eastAsia="Calibri" w:hAnsi="Times New Roman" w:cs="Times New Roman"/>
+                <w:b/>
+                <w:bCs/>
+                <w:sz w:val="16"/>
+                <w:szCs w:val="16"/>
+                <w:lang w:eastAsia="ru-RU"/>
+              </w:rPr>
+              <w:t>работодателем  заявителю</w:t>
+            </w:r>
+            <w:proofErr w:type="gramEnd"/>
+            <w:r>
+              <w:rPr>
+                <w:rFonts w:ascii="Times New Roman" w:eastAsia="Calibri" w:hAnsi="Times New Roman" w:cs="Times New Roman"/>
+                <w:b/>
+                <w:bCs/>
+                <w:sz w:val="16"/>
+                <w:szCs w:val="16"/>
+                <w:lang w:eastAsia="ru-RU"/>
+              </w:rPr>
+              <w:t xml:space="preserve">               </w:t>
+            </w:r>
+            <w:bookmarkStart w:id="12" w:name="__Fieldmark__12_335205936"/>
             <w:r>
               <w:fldChar w:fldCharType="begin">
                 <w:ffData>
@@ -2261,6 +2484,9 @@
               <w:instrText xml:space="preserve"> FORMCHECKBOX </w:instrText>
             </w:r>
             <w:r>
+              <w:fldChar w:fldCharType="separate"/>
+            </w:r>
+            <w:r>
               <w:rPr>
                 <w:rFonts w:ascii="Times New Roman" w:eastAsia="Calibri" w:hAnsi="Times New Roman" w:cs="Times New Roman"/>
                 <w:b/>
@@ -2271,7 +2497,7 @@
               </w:rPr>
               <w:fldChar w:fldCharType="end"/>
             </w:r>
-            <w:bookmarkEnd w:id="13"/>
+            <w:bookmarkEnd w:id="12"/>
             <w:r>
               <w:rPr>
                 <w:rFonts w:ascii="Times New Roman" w:eastAsia="Calibri" w:hAnsi="Times New Roman" w:cs="Times New Roman"/>
@@ -2296,7 +2522,7 @@
               <w:t>в порядке универсального правопреемства (наследование, реорганизация)</w:t>
             </w:r>
           </w:p>
-          <w:bookmarkStart w:id="14" w:name="__Fieldmark__13_335205936"/>
+          <w:bookmarkStart w:id="13" w:name="__Fieldmark__13_335205936"/>
           <w:p>
             <w:pPr>
               <w:spacing w:after="0" w:line="240" w:lineRule="auto"/>
@@ -2320,6 +2546,9 @@
               <w:instrText xml:space="preserve"> FORMCHECKBOX </w:instrText>
             </w:r>
             <w:r>
+              <w:fldChar w:fldCharType="separate"/>
+            </w:r>
+            <w:r>
               <w:rPr>
                 <w:rFonts w:ascii="Times New Roman" w:eastAsia="Calibri" w:hAnsi="Times New Roman" w:cs="Times New Roman"/>
                 <w:b/>
@@ -2330,7 +2559,7 @@
               </w:rPr>
               <w:fldChar w:fldCharType="end"/>
             </w:r>
-            <w:bookmarkEnd w:id="14"/>
+            <w:bookmarkEnd w:id="13"/>
             <w:r>
               <w:rPr>
                 <w:rFonts w:ascii="Times New Roman" w:eastAsia="Calibri" w:hAnsi="Times New Roman" w:cs="Times New Roman"/>
@@ -2365,7 +2594,7 @@
               </w:rPr>
               <w:t xml:space="preserve">   </w:t>
             </w:r>
-            <w:bookmarkStart w:id="15" w:name="__Fieldmark__14_335205936"/>
+            <w:bookmarkStart w:id="14" w:name="__Fieldmark__14_335205936"/>
             <w:r>
               <w:fldChar w:fldCharType="begin">
                 <w:ffData>
@@ -2384,6 +2613,9 @@
               <w:instrText xml:space="preserve"> FORMCHECKBOX </w:instrText>
             </w:r>
             <w:r>
+              <w:fldChar w:fldCharType="separate"/>
+            </w:r>
+            <w:r>
               <w:rPr>
                 <w:rFonts w:ascii="Times New Roman" w:eastAsia="Calibri" w:hAnsi="Times New Roman" w:cs="Times New Roman"/>
                 <w:b/>
@@ -2394,7 +2626,7 @@
               </w:rPr>
               <w:fldChar w:fldCharType="end"/>
             </w:r>
-            <w:bookmarkEnd w:id="15"/>
+            <w:bookmarkEnd w:id="14"/>
             <w:r>
               <w:rPr>
                 <w:rFonts w:ascii="Times New Roman" w:eastAsia="Calibri" w:hAnsi="Times New Roman" w:cs="Times New Roman"/>
@@ -2417,7 +2649,7 @@
               </w:rPr>
               <w:t xml:space="preserve">заявитель является автором     </w:t>
             </w:r>
-            <w:bookmarkStart w:id="16" w:name="__Fieldmark__15_335205936"/>
+            <w:bookmarkStart w:id="15" w:name="__Fieldmark__15_335205936"/>
             <w:r>
               <w:fldChar w:fldCharType="begin">
                 <w:ffData>
@@ -2436,6 +2668,9 @@
               <w:instrText xml:space="preserve"> FORMCHECKBOX </w:instrText>
             </w:r>
             <w:r>
+              <w:fldChar w:fldCharType="separate"/>
+            </w:r>
+            <w:r>
               <w:rPr>
                 <w:rFonts w:ascii="Times New Roman" w:eastAsia="Calibri" w:hAnsi="Times New Roman" w:cs="Times New Roman"/>
                 <w:b/>
@@ -2446,7 +2681,7 @@
               </w:rPr>
               <w:fldChar w:fldCharType="end"/>
             </w:r>
-            <w:bookmarkEnd w:id="16"/>
+            <w:bookmarkEnd w:id="15"/>
             <w:r>
               <w:rPr>
                 <w:rFonts w:ascii="Times New Roman" w:eastAsia="Calibri" w:hAnsi="Times New Roman" w:cs="Times New Roman"/>
@@ -2540,7 +2775,7 @@
               <w:t>3. РЕГИСТРИРУЕМЫЙ ОБЪЕКТ</w:t>
             </w:r>
           </w:p>
-          <w:bookmarkStart w:id="17" w:name="__Fieldmark__16_335205936"/>
+          <w:bookmarkStart w:id="16" w:name="__Fieldmark__16_335205936"/>
           <w:p>
             <w:pPr>
               <w:spacing w:after="0" w:line="240" w:lineRule="auto"/>
@@ -2564,6 +2799,9 @@
               <w:instrText xml:space="preserve"> FORMCHECKBOX </w:instrText>
             </w:r>
             <w:r>
+              <w:fldChar w:fldCharType="separate"/>
+            </w:r>
+            <w:r>
               <w:rPr>
                 <w:rFonts w:ascii="Times New Roman" w:eastAsia="Calibri" w:hAnsi="Times New Roman" w:cs="Times New Roman"/>
                 <w:b/>
@@ -2574,7 +2812,7 @@
               </w:rPr>
               <w:fldChar w:fldCharType="end"/>
             </w:r>
-            <w:bookmarkEnd w:id="17"/>
+            <w:bookmarkEnd w:id="16"/>
             <w:r>
               <w:rPr>
                 <w:rFonts w:ascii="Times New Roman" w:eastAsia="Calibri" w:hAnsi="Times New Roman" w:cs="Times New Roman"/>
@@ -2596,7 +2834,7 @@
               <w:t>Не содержит персональные данные</w:t>
             </w:r>
           </w:p>
-          <w:bookmarkStart w:id="18" w:name="__Fieldmark__17_335205936"/>
+          <w:bookmarkStart w:id="17" w:name="__Fieldmark__17_335205936"/>
           <w:p>
             <w:pPr>
               <w:tabs>
@@ -2624,6 +2862,9 @@
               <w:instrText xml:space="preserve"> FORMCHECKBOX </w:instrText>
             </w:r>
             <w:r>
+              <w:fldChar w:fldCharType="separate"/>
+            </w:r>
+            <w:r>
               <w:rPr>
                 <w:rFonts w:ascii="Times New Roman" w:eastAsia="Calibri" w:hAnsi="Times New Roman" w:cs="Times New Roman"/>
                 <w:b/>
@@ -2634,7 +2875,7 @@
               </w:rPr>
               <w:fldChar w:fldCharType="end"/>
             </w:r>
-            <w:bookmarkEnd w:id="18"/>
+            <w:bookmarkEnd w:id="17"/>
             <w:r>
               <w:rPr>
                 <w:rFonts w:ascii="Times New Roman" w:eastAsia="Calibri" w:hAnsi="Times New Roman" w:cs="Times New Roman"/>
@@ -2796,7 +3037,31 @@
                 <w:szCs w:val="18"/>
                 <w:lang w:eastAsia="ru-RU"/>
               </w:rPr>
-              <w:t xml:space="preserve">                           Год:  2019  </w:t>
+              <w:t xml:space="preserve">                           </w:t>
+            </w:r>
+            <w:proofErr w:type="gramStart"/>
+            <w:r>
+              <w:rPr>
+                <w:rFonts w:ascii="Times New Roman" w:eastAsia="Calibri" w:hAnsi="Times New Roman" w:cs="Times New Roman"/>
+                <w:b/>
+                <w:bCs/>
+                <w:sz w:val="18"/>
+                <w:szCs w:val="18"/>
+                <w:lang w:eastAsia="ru-RU"/>
+              </w:rPr>
+              <w:t>Год:  2019</w:t>
+            </w:r>
+            <w:proofErr w:type="gramEnd"/>
+            <w:r>
+              <w:rPr>
+                <w:rFonts w:ascii="Times New Roman" w:eastAsia="Calibri" w:hAnsi="Times New Roman" w:cs="Times New Roman"/>
+                <w:b/>
+                <w:bCs/>
+                <w:sz w:val="18"/>
+                <w:szCs w:val="18"/>
+                <w:lang w:eastAsia="ru-RU"/>
+              </w:rPr>
+              <w:t xml:space="preserve">  </w:t>
             </w:r>
           </w:p>
         </w:tc>
@@ -2884,7 +3149,7 @@
               <w:t>6. Представленная на регистрацию база данных зарегистрирована в Реестре баз данных как:</w:t>
             </w:r>
           </w:p>
-          <w:bookmarkStart w:id="19" w:name="__Fieldmark__18_335205936"/>
+          <w:bookmarkStart w:id="18" w:name="__Fieldmark__18_335205936"/>
           <w:p>
             <w:pPr>
               <w:spacing w:after="0" w:line="240" w:lineRule="auto"/>
@@ -2908,6 +3173,9 @@
               <w:instrText xml:space="preserve"> FORMCHECKBOX </w:instrText>
             </w:r>
             <w:r>
+              <w:fldChar w:fldCharType="separate"/>
+            </w:r>
+            <w:r>
               <w:rPr>
                 <w:rFonts w:ascii="Times New Roman" w:eastAsia="Calibri" w:hAnsi="Times New Roman" w:cs="Times New Roman"/>
                 <w:b/>
@@ -2918,7 +3186,7 @@
               </w:rPr>
               <w:fldChar w:fldCharType="end"/>
             </w:r>
-            <w:bookmarkEnd w:id="19"/>
+            <w:bookmarkEnd w:id="18"/>
             <w:r>
               <w:rPr>
                 <w:rFonts w:ascii="Times New Roman" w:eastAsia="Calibri" w:hAnsi="Times New Roman" w:cs="Times New Roman"/>
@@ -2978,7 +3246,7 @@
               <w:t xml:space="preserve">                                                   _</w:t>
             </w:r>
           </w:p>
-          <w:bookmarkStart w:id="20" w:name="__Fieldmark__19_335205936"/>
+          <w:bookmarkStart w:id="19" w:name="__Fieldmark__19_335205936"/>
           <w:p>
             <w:pPr>
               <w:spacing w:after="0" w:line="240" w:lineRule="auto"/>
@@ -3002,6 +3270,9 @@
               <w:instrText xml:space="preserve"> FORMCHECKBOX </w:instrText>
             </w:r>
             <w:r>
+              <w:fldChar w:fldCharType="separate"/>
+            </w:r>
+            <w:r>
               <w:rPr>
                 <w:rFonts w:ascii="Times New Roman" w:eastAsia="Calibri" w:hAnsi="Times New Roman" w:cs="Times New Roman"/>
                 <w:b/>
@@ -3012,7 +3283,7 @@
               </w:rPr>
               <w:fldChar w:fldCharType="end"/>
             </w:r>
-            <w:bookmarkEnd w:id="20"/>
+            <w:bookmarkEnd w:id="19"/>
             <w:r>
               <w:rPr>
                 <w:rFonts w:ascii="Times New Roman" w:eastAsia="Calibri" w:hAnsi="Times New Roman" w:cs="Times New Roman"/>
@@ -3082,7 +3353,7 @@
               </w:rPr>
               <w:t xml:space="preserve">                          </w:t>
             </w:r>
-            <w:bookmarkStart w:id="21" w:name="__Fieldmark__20_335205936"/>
+            <w:bookmarkStart w:id="20" w:name="__Fieldmark__20_335205936"/>
             <w:r>
               <w:fldChar w:fldCharType="begin">
                 <w:ffData>
@@ -3101,6 +3372,9 @@
               <w:instrText xml:space="preserve"> FORMCHECKBOX </w:instrText>
             </w:r>
             <w:r>
+              <w:fldChar w:fldCharType="separate"/>
+            </w:r>
+            <w:r>
               <w:rPr>
                 <w:rFonts w:ascii="Times New Roman" w:eastAsia="Calibri" w:hAnsi="Times New Roman" w:cs="Times New Roman"/>
                 <w:b/>
@@ -3111,7 +3385,7 @@
               </w:rPr>
               <w:fldChar w:fldCharType="end"/>
             </w:r>
-            <w:bookmarkEnd w:id="21"/>
+            <w:bookmarkEnd w:id="20"/>
             <w:r>
               <w:rPr>
                 <w:rFonts w:ascii="Times New Roman" w:eastAsia="Calibri" w:hAnsi="Times New Roman" w:cs="Times New Roman"/>
@@ -3170,7 +3444,7 @@
               </w:rPr>
               <w:tab/>
             </w:r>
-            <w:bookmarkStart w:id="22" w:name="__Fieldmark__21_335205936"/>
+            <w:bookmarkStart w:id="21" w:name="__Fieldmark__21_335205936"/>
             <w:r>
               <w:fldChar w:fldCharType="begin">
                 <w:ffData>
@@ -3189,6 +3463,9 @@
               <w:instrText xml:space="preserve"> FORMCHECKBOX </w:instrText>
             </w:r>
             <w:r>
+              <w:fldChar w:fldCharType="separate"/>
+            </w:r>
+            <w:r>
               <w:rPr>
                 <w:rFonts w:ascii="Times New Roman" w:eastAsia="Calibri" w:hAnsi="Times New Roman" w:cs="Times New Roman"/>
                 <w:b/>
@@ -3199,7 +3476,7 @@
               </w:rPr>
               <w:fldChar w:fldCharType="end"/>
             </w:r>
-            <w:bookmarkEnd w:id="22"/>
+            <w:bookmarkEnd w:id="21"/>
             <w:r>
               <w:rPr>
                 <w:rFonts w:ascii="Times New Roman" w:eastAsia="Calibri" w:hAnsi="Times New Roman" w:cs="Times New Roman"/>
@@ -3216,7 +3493,7 @@
       </w:tr>
       <w:tr>
         <w:trPr>
-          <w:trHeight w:hRule="exact" w:val="1898"/>
+          <w:trHeight w:hRule="exact" w:val="3019"/>
           <w:jc w:val="center"/>
         </w:trPr>
         <w:tc>
@@ -3253,17 +3530,30 @@
               <w:spacing w:before="120" w:after="120" w:line="240" w:lineRule="auto"/>
               <w:jc w:val="both"/>
             </w:pPr>
-            <w:bookmarkStart w:id="23" w:name="OLE_LINK2"/>
-            <w:r>
-              <w:rPr>
-                <w:rFonts w:ascii="Times New Roman" w:eastAsia="Calibri" w:hAnsi="Times New Roman" w:cs="Times New Roman"/>
-                <w:b/>
-                <w:bCs/>
-                <w:sz w:val="18"/>
-                <w:szCs w:val="18"/>
-                <w:lang w:eastAsia="ru-RU"/>
-              </w:rPr>
-              <w:t xml:space="preserve">Фамилия  имя  отчество: </w:t>
+            <w:bookmarkStart w:id="22" w:name="OLE_LINK2"/>
+            <w:proofErr w:type="gramStart"/>
+            <w:r>
+              <w:rPr>
+                <w:rFonts w:ascii="Times New Roman" w:eastAsia="Calibri" w:hAnsi="Times New Roman" w:cs="Times New Roman"/>
+                <w:b/>
+                <w:bCs/>
+                <w:sz w:val="18"/>
+                <w:szCs w:val="18"/>
+                <w:lang w:eastAsia="ru-RU"/>
+              </w:rPr>
+              <w:t>Фамилия  имя</w:t>
+            </w:r>
+            <w:proofErr w:type="gramEnd"/>
+            <w:r>
+              <w:rPr>
+                <w:rFonts w:ascii="Times New Roman" w:eastAsia="Calibri" w:hAnsi="Times New Roman" w:cs="Times New Roman"/>
+                <w:b/>
+                <w:bCs/>
+                <w:sz w:val="18"/>
+                <w:szCs w:val="18"/>
+                <w:lang w:eastAsia="ru-RU"/>
+              </w:rPr>
+              <w:t xml:space="preserve">  отчество: </w:t>
             </w:r>
             <w:r>
               <w:rPr>
@@ -3275,6 +3565,108 @@
                 <w:lang w:eastAsia="ru-RU"/>
               </w:rPr>
               <w:t xml:space="preserve"> Коковин Алексей Николаевич</w:t>
+            </w:r>
+          </w:p>
+          <w:bookmarkEnd w:id="22"/>
+          <w:p>
+            <w:pPr>
+              <w:spacing w:before="60" w:after="60" w:line="240" w:lineRule="auto"/>
+              <w:jc w:val="both"/>
+            </w:pPr>
+            <w:r>
+              <w:rPr>
+                <w:rFonts w:ascii="Times New Roman" w:eastAsia="Calibri" w:hAnsi="Times New Roman" w:cs="Times New Roman"/>
+                <w:b/>
+                <w:bCs/>
+                <w:sz w:val="18"/>
+                <w:szCs w:val="18"/>
+                <w:lang w:eastAsia="ru-RU"/>
+              </w:rPr>
+              <w:t xml:space="preserve">Дата </w:t>
+            </w:r>
+            <w:proofErr w:type="gramStart"/>
+            <w:r>
+              <w:rPr>
+                <w:rFonts w:ascii="Times New Roman" w:eastAsia="Calibri" w:hAnsi="Times New Roman" w:cs="Times New Roman"/>
+                <w:b/>
+                <w:bCs/>
+                <w:sz w:val="18"/>
+                <w:szCs w:val="18"/>
+                <w:lang w:eastAsia="ru-RU"/>
+              </w:rPr>
+              <w:t>рождения:  число</w:t>
+            </w:r>
+            <w:proofErr w:type="gramEnd"/>
+            <w:r>
+              <w:rPr>
+                <w:rFonts w:ascii="Times New Roman" w:eastAsia="Calibri" w:hAnsi="Times New Roman" w:cs="Times New Roman"/>
+                <w:b/>
+                <w:bCs/>
+                <w:sz w:val="18"/>
+                <w:szCs w:val="18"/>
+                <w:lang w:eastAsia="ru-RU"/>
+              </w:rPr>
+              <w:t>:</w:t>
+            </w:r>
+            <w:r>
+              <w:rPr>
+                <w:rFonts w:ascii="Times New Roman" w:eastAsia="Calibri" w:hAnsi="Times New Roman" w:cs="Times New Roman"/>
+                <w:b/>
+                <w:bCs/>
+                <w:lang w:eastAsia="ru-RU"/>
+              </w:rPr>
+              <w:t xml:space="preserve">  12    </w:t>
+            </w:r>
+            <w:r>
+              <w:rPr>
+                <w:rFonts w:ascii="Times New Roman" w:eastAsia="Calibri" w:hAnsi="Times New Roman" w:cs="Times New Roman"/>
+                <w:b/>
+                <w:bCs/>
+                <w:sz w:val="18"/>
+                <w:szCs w:val="18"/>
+                <w:lang w:eastAsia="ru-RU"/>
+              </w:rPr>
+              <w:t>месяц:</w:t>
+            </w:r>
+            <w:r>
+              <w:rPr>
+                <w:rFonts w:ascii="Times New Roman" w:eastAsia="Calibri" w:hAnsi="Times New Roman" w:cs="Times New Roman"/>
+                <w:b/>
+                <w:bCs/>
+                <w:lang w:eastAsia="ru-RU"/>
+              </w:rPr>
+              <w:t xml:space="preserve">   06   </w:t>
+            </w:r>
+            <w:r>
+              <w:rPr>
+                <w:rFonts w:ascii="Times New Roman" w:eastAsia="Calibri" w:hAnsi="Times New Roman" w:cs="Times New Roman"/>
+                <w:b/>
+                <w:bCs/>
+                <w:sz w:val="18"/>
+                <w:szCs w:val="18"/>
+                <w:lang w:eastAsia="ru-RU"/>
+              </w:rPr>
+              <w:t>год:</w:t>
+            </w:r>
+            <w:r>
+              <w:rPr>
+                <w:rFonts w:ascii="Times New Roman" w:eastAsia="Calibri" w:hAnsi="Times New Roman" w:cs="Times New Roman"/>
+                <w:b/>
+                <w:bCs/>
+                <w:lang w:eastAsia="ru-RU"/>
+              </w:rPr>
+              <w:t xml:space="preserve"> 1998              </w:t>
+            </w:r>
+            <w:r>
+              <w:rPr>
+                <w:rFonts w:ascii="Times New Roman" w:eastAsia="Calibri" w:hAnsi="Times New Roman" w:cs="Times New Roman"/>
+                <w:b/>
+                <w:bCs/>
+                <w:sz w:val="18"/>
+                <w:szCs w:val="18"/>
+                <w:lang w:eastAsia="ru-RU"/>
+              </w:rPr>
+              <w:t>Гражданство:  РФ</w:t>
             </w:r>
           </w:p>
           <w:p>
@@ -3291,7 +3683,62 @@
                 <w:szCs w:val="18"/>
                 <w:lang w:eastAsia="ru-RU"/>
               </w:rPr>
-              <w:t xml:space="preserve">Фамилия  имя  отчество: </w:t>
+              <w:t>Автор согласен с обработкой указанных персональных данных в объ</w:t>
+            </w:r>
+            <w:r>
+              <w:rPr>
+                <w:rFonts w:ascii="Times New Roman" w:eastAsia="Calibri" w:hAnsi="Times New Roman" w:cs="Times New Roman"/>
+                <w:b/>
+                <w:bCs/>
+                <w:sz w:val="18"/>
+                <w:szCs w:val="18"/>
+                <w:lang w:eastAsia="ru-RU"/>
+              </w:rPr>
+              <w:t>ё</w:t>
+            </w:r>
+            <w:r>
+              <w:rPr>
+                <w:rFonts w:ascii="Times New Roman" w:eastAsia="Calibri" w:hAnsi="Times New Roman" w:cs="Times New Roman"/>
+                <w:b/>
+                <w:bCs/>
+                <w:sz w:val="18"/>
+                <w:szCs w:val="18"/>
+                <w:lang w:eastAsia="ru-RU"/>
+              </w:rPr>
+              <w:t>ме действий, предусмотренных предоставляемой государственной услугой, и в течение срока действия исключительного права на регистрируемый объект</w:t>
+            </w:r>
+            <w:r>
+              <w:t xml:space="preserve"> </w:t>
+            </w:r>
+          </w:p>
+          <w:p>
+            <w:pPr>
+              <w:spacing w:before="120" w:after="120" w:line="240" w:lineRule="auto"/>
+              <w:jc w:val="both"/>
+            </w:pPr>
+            <w:proofErr w:type="gramStart"/>
+            <w:r>
+              <w:rPr>
+                <w:rFonts w:ascii="Times New Roman" w:eastAsia="Calibri" w:hAnsi="Times New Roman" w:cs="Times New Roman"/>
+                <w:b/>
+                <w:bCs/>
+                <w:sz w:val="18"/>
+                <w:szCs w:val="18"/>
+                <w:lang w:eastAsia="ru-RU"/>
+              </w:rPr>
+              <w:t>Фамилия  имя</w:t>
+            </w:r>
+            <w:proofErr w:type="gramEnd"/>
+            <w:r>
+              <w:rPr>
+                <w:rFonts w:ascii="Times New Roman" w:eastAsia="Calibri" w:hAnsi="Times New Roman" w:cs="Times New Roman"/>
+                <w:b/>
+                <w:bCs/>
+                <w:sz w:val="18"/>
+                <w:szCs w:val="18"/>
+                <w:lang w:eastAsia="ru-RU"/>
+              </w:rPr>
+              <w:t xml:space="preserve">  отчество: </w:t>
             </w:r>
             <w:r>
               <w:rPr>
@@ -3302,7 +3749,7 @@
                 <w:szCs w:val="24"/>
                 <w:lang w:eastAsia="ru-RU"/>
               </w:rPr>
-              <w:t xml:space="preserve"> </w:t>
+              <w:t xml:space="preserve"> Иванов Михаил </w:t>
             </w:r>
             <w:r>
               <w:rPr>
@@ -3313,43 +3760,14 @@
                 <w:szCs w:val="24"/>
                 <w:lang w:eastAsia="ru-RU"/>
               </w:rPr>
-              <w:t>Иванов</w:t>
-            </w:r>
-            <w:r>
-              <w:rPr>
-                <w:rFonts w:ascii="Times New Roman" w:eastAsia="Calibri" w:hAnsi="Times New Roman" w:cs="Times New Roman"/>
-                <w:b/>
-                <w:bCs/>
-                <w:sz w:val="24"/>
-                <w:szCs w:val="24"/>
-                <w:lang w:eastAsia="ru-RU"/>
-              </w:rPr>
+              <w:t>Викторович</w:t>
+            </w:r>
+            <w:r>
               <w:t xml:space="preserve"> </w:t>
             </w:r>
-            <w:r>
-              <w:rPr>
-                <w:rFonts w:ascii="Times New Roman" w:eastAsia="Calibri" w:hAnsi="Times New Roman" w:cs="Times New Roman"/>
-                <w:b/>
-                <w:bCs/>
-                <w:sz w:val="24"/>
-                <w:szCs w:val="24"/>
-                <w:lang w:eastAsia="ru-RU"/>
-              </w:rPr>
-              <w:t>Михаил</w:t>
-            </w:r>
-            <w:r>
-              <w:rPr>
-                <w:rFonts w:ascii="Times New Roman" w:eastAsia="Calibri" w:hAnsi="Times New Roman" w:cs="Times New Roman"/>
-                <w:b/>
-                <w:bCs/>
-                <w:sz w:val="24"/>
-                <w:szCs w:val="24"/>
-                <w:lang w:eastAsia="ru-RU"/>
-              </w:rPr>
-              <w:t xml:space="preserve"> Николаевич</w:t>
-            </w:r>
+            <w:bookmarkStart w:id="23" w:name="_GoBack"/>
+            <w:bookmarkEnd w:id="23"/>
           </w:p>
-          <w:bookmarkEnd w:id="23"/>
           <w:p>
             <w:pPr>
               <w:spacing w:before="60" w:after="60" w:line="240" w:lineRule="auto"/>
@@ -3364,16 +3782,58 @@
                 <w:szCs w:val="18"/>
                 <w:lang w:eastAsia="ru-RU"/>
               </w:rPr>
-              <w:t>Дата рождения:  число:</w:t>
-            </w:r>
-            <w:r>
-              <w:rPr>
-                <w:rFonts w:ascii="Times New Roman" w:eastAsia="Calibri" w:hAnsi="Times New Roman" w:cs="Times New Roman"/>
-                <w:b/>
-                <w:bCs/>
-                <w:lang w:eastAsia="ru-RU"/>
-              </w:rPr>
-              <w:t xml:space="preserve">  12    </w:t>
+              <w:t xml:space="preserve">Дата </w:t>
+            </w:r>
+            <w:proofErr w:type="gramStart"/>
+            <w:r>
+              <w:rPr>
+                <w:rFonts w:ascii="Times New Roman" w:eastAsia="Calibri" w:hAnsi="Times New Roman" w:cs="Times New Roman"/>
+                <w:b/>
+                <w:bCs/>
+                <w:sz w:val="18"/>
+                <w:szCs w:val="18"/>
+                <w:lang w:eastAsia="ru-RU"/>
+              </w:rPr>
+              <w:t>рождения:  число</w:t>
+            </w:r>
+            <w:proofErr w:type="gramEnd"/>
+            <w:r>
+              <w:rPr>
+                <w:rFonts w:ascii="Times New Roman" w:eastAsia="Calibri" w:hAnsi="Times New Roman" w:cs="Times New Roman"/>
+                <w:b/>
+                <w:bCs/>
+                <w:sz w:val="18"/>
+                <w:szCs w:val="18"/>
+                <w:lang w:eastAsia="ru-RU"/>
+              </w:rPr>
+              <w:t>:</w:t>
+            </w:r>
+            <w:r>
+              <w:rPr>
+                <w:rFonts w:ascii="Times New Roman" w:eastAsia="Calibri" w:hAnsi="Times New Roman" w:cs="Times New Roman"/>
+                <w:b/>
+                <w:bCs/>
+                <w:lang w:eastAsia="ru-RU"/>
+              </w:rPr>
+              <w:t xml:space="preserve">  1</w:t>
+            </w:r>
+            <w:r>
+              <w:rPr>
+                <w:rFonts w:ascii="Times New Roman" w:eastAsia="Calibri" w:hAnsi="Times New Roman" w:cs="Times New Roman"/>
+                <w:b/>
+                <w:bCs/>
+                <w:lang w:eastAsia="ru-RU"/>
+              </w:rPr>
+              <w:t>7</w:t>
+            </w:r>
+            <w:r>
+              <w:rPr>
+                <w:rFonts w:ascii="Times New Roman" w:eastAsia="Calibri" w:hAnsi="Times New Roman" w:cs="Times New Roman"/>
+                <w:b/>
+                <w:bCs/>
+                <w:lang w:eastAsia="ru-RU"/>
+              </w:rPr>
+              <w:t xml:space="preserve">    </w:t>
             </w:r>
             <w:r>
               <w:rPr>
@@ -3393,7 +3853,25 @@
                 <w:bCs/>
                 <w:lang w:eastAsia="ru-RU"/>
               </w:rPr>
-              <w:t xml:space="preserve">   06   </w:t>
+              <w:t xml:space="preserve">   </w:t>
+            </w:r>
+            <w:r>
+              <w:rPr>
+                <w:rFonts w:ascii="Times New Roman" w:eastAsia="Calibri" w:hAnsi="Times New Roman" w:cs="Times New Roman"/>
+                <w:b/>
+                <w:bCs/>
+                <w:lang w:eastAsia="ru-RU"/>
+              </w:rPr>
+              <w:t>11</w:t>
+            </w:r>
+            <w:r>
+              <w:rPr>
+                <w:rFonts w:ascii="Times New Roman" w:eastAsia="Calibri" w:hAnsi="Times New Roman" w:cs="Times New Roman"/>
+                <w:b/>
+                <w:bCs/>
+                <w:lang w:eastAsia="ru-RU"/>
+              </w:rPr>
+              <w:t xml:space="preserve">   </w:t>
             </w:r>
             <w:r>
               <w:rPr>
@@ -3429,7 +3907,7 @@
           </w:p>
           <w:p>
             <w:pPr>
-              <w:spacing w:after="0" w:line="240" w:lineRule="auto"/>
+              <w:spacing w:before="120" w:after="120" w:line="240" w:lineRule="auto"/>
               <w:jc w:val="both"/>
             </w:pPr>
             <w:r>
@@ -3441,29 +3919,10 @@
                 <w:szCs w:val="18"/>
                 <w:lang w:eastAsia="ru-RU"/>
               </w:rPr>
-              <w:t>Автор согласен с обработкой указанных персональных данных в объ</w:t>
-            </w:r>
-            <w:r>
-              <w:rPr>
-                <w:rFonts w:ascii="Times New Roman" w:eastAsia="Calibri" w:hAnsi="Times New Roman" w:cs="Times New Roman"/>
-                <w:b/>
-                <w:bCs/>
-                <w:sz w:val="18"/>
-                <w:szCs w:val="18"/>
-                <w:lang w:eastAsia="ru-RU"/>
-              </w:rPr>
-              <w:t>ё</w:t>
-            </w:r>
-            <w:r>
-              <w:rPr>
-                <w:rFonts w:ascii="Times New Roman" w:eastAsia="Calibri" w:hAnsi="Times New Roman" w:cs="Times New Roman"/>
-                <w:b/>
-                <w:bCs/>
-                <w:sz w:val="18"/>
-                <w:szCs w:val="18"/>
-                <w:lang w:eastAsia="ru-RU"/>
-              </w:rPr>
-              <w:t>ме действий, предусмотренных предоставляемой государственной услугой, и в течение срока действия исключительного права на регистрируемый объект</w:t>
+              <w:t>Автор согласен с обработкой указанных персональных данных в объёме действий, предусмотренных предоставляемой государственной услугой, и в течение срока действия исключительного права на регистрируемый объект</w:t>
+            </w:r>
+            <w:r>
+              <w:t xml:space="preserve"> </w:t>
             </w:r>
           </w:p>
           <w:p>
@@ -3496,16 +3955,29 @@
               <w:spacing w:before="60" w:after="0" w:line="240" w:lineRule="auto"/>
               <w:jc w:val="both"/>
             </w:pPr>
-            <w:r>
-              <w:rPr>
-                <w:rFonts w:ascii="Times New Roman" w:eastAsia="Calibri" w:hAnsi="Times New Roman" w:cs="Times New Roman"/>
-                <w:b/>
-                <w:bCs/>
-                <w:sz w:val="18"/>
-                <w:szCs w:val="18"/>
-                <w:lang w:eastAsia="ru-RU"/>
-              </w:rPr>
-              <w:t xml:space="preserve">Место  жительства, включая указание страны: </w:t>
+            <w:proofErr w:type="gramStart"/>
+            <w:r>
+              <w:rPr>
+                <w:rFonts w:ascii="Times New Roman" w:eastAsia="Calibri" w:hAnsi="Times New Roman" w:cs="Times New Roman"/>
+                <w:b/>
+                <w:bCs/>
+                <w:sz w:val="18"/>
+                <w:szCs w:val="18"/>
+                <w:lang w:eastAsia="ru-RU"/>
+              </w:rPr>
+              <w:t>Место  жительства</w:t>
+            </w:r>
+            <w:proofErr w:type="gramEnd"/>
+            <w:r>
+              <w:rPr>
+                <w:rFonts w:ascii="Times New Roman" w:eastAsia="Calibri" w:hAnsi="Times New Roman" w:cs="Times New Roman"/>
+                <w:b/>
+                <w:bCs/>
+                <w:sz w:val="18"/>
+                <w:szCs w:val="18"/>
+                <w:lang w:eastAsia="ru-RU"/>
+              </w:rPr>
+              <w:t xml:space="preserve">, включая указание страны: </w:t>
             </w:r>
             <w:r>
               <w:rPr>
@@ -3661,6 +4133,7 @@
                     <w:spacing w:before="120" w:after="120" w:line="240" w:lineRule="auto"/>
                     <w:jc w:val="both"/>
                   </w:pPr>
+                  <w:proofErr w:type="gramStart"/>
                   <w:r>
                     <w:rPr>
                       <w:rFonts w:ascii="Times New Roman" w:eastAsia="Calibri" w:hAnsi="Times New Roman" w:cs="Times New Roman"/>
@@ -3670,7 +4143,19 @@
                       <w:szCs w:val="18"/>
                       <w:lang w:eastAsia="ru-RU"/>
                     </w:rPr>
-                    <w:t xml:space="preserve">Фамилия  имя  отчество: </w:t>
+                    <w:t>Фамилия  имя</w:t>
+                  </w:r>
+                  <w:proofErr w:type="gramEnd"/>
+                  <w:r>
+                    <w:rPr>
+                      <w:rFonts w:ascii="Times New Roman" w:eastAsia="Calibri" w:hAnsi="Times New Roman" w:cs="Times New Roman"/>
+                      <w:b/>
+                      <w:bCs/>
+                      <w:sz w:val="18"/>
+                      <w:szCs w:val="18"/>
+                      <w:lang w:eastAsia="ru-RU"/>
+                    </w:rPr>
+                    <w:t xml:space="preserve">  отчество: </w:t>
                   </w:r>
                   <w:r>
                     <w:rPr>
@@ -3698,7 +4183,31 @@
                       <w:szCs w:val="18"/>
                       <w:lang w:eastAsia="ru-RU"/>
                     </w:rPr>
-                    <w:t>Дата рождения:  число:</w:t>
+                    <w:t xml:space="preserve">Дата </w:t>
+                  </w:r>
+                  <w:proofErr w:type="gramStart"/>
+                  <w:r>
+                    <w:rPr>
+                      <w:rFonts w:ascii="Times New Roman" w:eastAsia="Calibri" w:hAnsi="Times New Roman" w:cs="Times New Roman"/>
+                      <w:b/>
+                      <w:bCs/>
+                      <w:sz w:val="18"/>
+                      <w:szCs w:val="18"/>
+                      <w:lang w:eastAsia="ru-RU"/>
+                    </w:rPr>
+                    <w:t>рождения:  число</w:t>
+                  </w:r>
+                  <w:proofErr w:type="gramEnd"/>
+                  <w:r>
+                    <w:rPr>
+                      <w:rFonts w:ascii="Times New Roman" w:eastAsia="Calibri" w:hAnsi="Times New Roman" w:cs="Times New Roman"/>
+                      <w:b/>
+                      <w:bCs/>
+                      <w:sz w:val="18"/>
+                      <w:szCs w:val="18"/>
+                      <w:lang w:eastAsia="ru-RU"/>
+                    </w:rPr>
+                    <w:t>:</w:t>
                   </w:r>
                   <w:r>
                     <w:rPr>
@@ -3825,6 +4334,7 @@
                     <w:spacing w:before="60" w:after="0" w:line="240" w:lineRule="auto"/>
                     <w:jc w:val="both"/>
                   </w:pPr>
+                  <w:proofErr w:type="gramStart"/>
                   <w:r>
                     <w:rPr>
                       <w:rFonts w:ascii="Times New Roman" w:eastAsia="Calibri" w:hAnsi="Times New Roman" w:cs="Times New Roman"/>
@@ -3834,7 +4344,19 @@
                       <w:szCs w:val="18"/>
                       <w:lang w:eastAsia="ru-RU"/>
                     </w:rPr>
-                    <w:t xml:space="preserve">Место  жительства, включая указание страны: </w:t>
+                    <w:t>Место  жительства</w:t>
+                  </w:r>
+                  <w:proofErr w:type="gramEnd"/>
+                  <w:r>
+                    <w:rPr>
+                      <w:rFonts w:ascii="Times New Roman" w:eastAsia="Calibri" w:hAnsi="Times New Roman" w:cs="Times New Roman"/>
+                      <w:b/>
+                      <w:bCs/>
+                      <w:sz w:val="18"/>
+                      <w:szCs w:val="18"/>
+                      <w:lang w:eastAsia="ru-RU"/>
+                    </w:rPr>
+                    <w:t xml:space="preserve">, включая указание страны: </w:t>
                   </w:r>
                   <w:r>
                     <w:rPr>
@@ -3989,16 +4511,29 @@
                           <w:spacing w:before="120" w:after="120" w:line="240" w:lineRule="auto"/>
                           <w:jc w:val="both"/>
                         </w:pPr>
-                        <w:r>
-                          <w:rPr>
-                            <w:rFonts w:ascii="Times New Roman" w:eastAsia="Calibri" w:hAnsi="Times New Roman" w:cs="Times New Roman"/>
-                            <w:b/>
-                            <w:bCs/>
-                            <w:sz w:val="18"/>
-                            <w:szCs w:val="18"/>
-                            <w:lang w:eastAsia="ru-RU"/>
-                          </w:rPr>
-                          <w:t xml:space="preserve">Фамилия  имя  отчество: </w:t>
+                        <w:proofErr w:type="gramStart"/>
+                        <w:r>
+                          <w:rPr>
+                            <w:rFonts w:ascii="Times New Roman" w:eastAsia="Calibri" w:hAnsi="Times New Roman" w:cs="Times New Roman"/>
+                            <w:b/>
+                            <w:bCs/>
+                            <w:sz w:val="18"/>
+                            <w:szCs w:val="18"/>
+                            <w:lang w:eastAsia="ru-RU"/>
+                          </w:rPr>
+                          <w:t>Фамилия  имя</w:t>
+                        </w:r>
+                        <w:proofErr w:type="gramEnd"/>
+                        <w:r>
+                          <w:rPr>
+                            <w:rFonts w:ascii="Times New Roman" w:eastAsia="Calibri" w:hAnsi="Times New Roman" w:cs="Times New Roman"/>
+                            <w:b/>
+                            <w:bCs/>
+                            <w:sz w:val="18"/>
+                            <w:szCs w:val="18"/>
+                            <w:lang w:eastAsia="ru-RU"/>
+                          </w:rPr>
+                          <w:t xml:space="preserve">  отчество: </w:t>
                         </w:r>
                         <w:r>
                           <w:rPr>
@@ -4026,7 +4561,31 @@
                             <w:szCs w:val="18"/>
                             <w:lang w:eastAsia="ru-RU"/>
                           </w:rPr>
-                          <w:t>Дата рождения:  число:</w:t>
+                          <w:t xml:space="preserve">Дата </w:t>
+                        </w:r>
+                        <w:proofErr w:type="gramStart"/>
+                        <w:r>
+                          <w:rPr>
+                            <w:rFonts w:ascii="Times New Roman" w:eastAsia="Calibri" w:hAnsi="Times New Roman" w:cs="Times New Roman"/>
+                            <w:b/>
+                            <w:bCs/>
+                            <w:sz w:val="18"/>
+                            <w:szCs w:val="18"/>
+                            <w:lang w:eastAsia="ru-RU"/>
+                          </w:rPr>
+                          <w:t>рождения:  число</w:t>
+                        </w:r>
+                        <w:proofErr w:type="gramEnd"/>
+                        <w:r>
+                          <w:rPr>
+                            <w:rFonts w:ascii="Times New Roman" w:eastAsia="Calibri" w:hAnsi="Times New Roman" w:cs="Times New Roman"/>
+                            <w:b/>
+                            <w:bCs/>
+                            <w:sz w:val="18"/>
+                            <w:szCs w:val="18"/>
+                            <w:lang w:eastAsia="ru-RU"/>
+                          </w:rPr>
+                          <w:t>:</w:t>
                         </w:r>
                         <w:r>
                           <w:rPr>
@@ -4153,16 +4712,29 @@
                           <w:spacing w:before="60" w:after="0" w:line="240" w:lineRule="auto"/>
                           <w:jc w:val="both"/>
                         </w:pPr>
-                        <w:r>
-                          <w:rPr>
-                            <w:rFonts w:ascii="Times New Roman" w:eastAsia="Calibri" w:hAnsi="Times New Roman" w:cs="Times New Roman"/>
-                            <w:b/>
-                            <w:bCs/>
-                            <w:sz w:val="18"/>
-                            <w:szCs w:val="18"/>
-                            <w:lang w:eastAsia="ru-RU"/>
-                          </w:rPr>
-                          <w:t xml:space="preserve">Место  жительства, включая указание страны: </w:t>
+                        <w:proofErr w:type="gramStart"/>
+                        <w:r>
+                          <w:rPr>
+                            <w:rFonts w:ascii="Times New Roman" w:eastAsia="Calibri" w:hAnsi="Times New Roman" w:cs="Times New Roman"/>
+                            <w:b/>
+                            <w:bCs/>
+                            <w:sz w:val="18"/>
+                            <w:szCs w:val="18"/>
+                            <w:lang w:eastAsia="ru-RU"/>
+                          </w:rPr>
+                          <w:t>Место  жительства</w:t>
+                        </w:r>
+                        <w:proofErr w:type="gramEnd"/>
+                        <w:r>
+                          <w:rPr>
+                            <w:rFonts w:ascii="Times New Roman" w:eastAsia="Calibri" w:hAnsi="Times New Roman" w:cs="Times New Roman"/>
+                            <w:b/>
+                            <w:bCs/>
+                            <w:sz w:val="18"/>
+                            <w:szCs w:val="18"/>
+                            <w:lang w:eastAsia="ru-RU"/>
+                          </w:rPr>
+                          <w:t xml:space="preserve">, включая указание страны: </w:t>
                         </w:r>
                         <w:r>
                           <w:rPr>
@@ -4313,16 +4885,29 @@
                           <w:spacing w:before="120" w:after="120" w:line="240" w:lineRule="auto"/>
                           <w:jc w:val="both"/>
                         </w:pPr>
-                        <w:r>
-                          <w:rPr>
-                            <w:rFonts w:ascii="Times New Roman" w:eastAsia="Calibri" w:hAnsi="Times New Roman" w:cs="Times New Roman"/>
-                            <w:b/>
-                            <w:bCs/>
-                            <w:sz w:val="18"/>
-                            <w:szCs w:val="18"/>
-                            <w:lang w:eastAsia="ru-RU"/>
-                          </w:rPr>
-                          <w:t xml:space="preserve">Фамилия  имя  отчество: </w:t>
+                        <w:proofErr w:type="gramStart"/>
+                        <w:r>
+                          <w:rPr>
+                            <w:rFonts w:ascii="Times New Roman" w:eastAsia="Calibri" w:hAnsi="Times New Roman" w:cs="Times New Roman"/>
+                            <w:b/>
+                            <w:bCs/>
+                            <w:sz w:val="18"/>
+                            <w:szCs w:val="18"/>
+                            <w:lang w:eastAsia="ru-RU"/>
+                          </w:rPr>
+                          <w:t>Фамилия  имя</w:t>
+                        </w:r>
+                        <w:proofErr w:type="gramEnd"/>
+                        <w:r>
+                          <w:rPr>
+                            <w:rFonts w:ascii="Times New Roman" w:eastAsia="Calibri" w:hAnsi="Times New Roman" w:cs="Times New Roman"/>
+                            <w:b/>
+                            <w:bCs/>
+                            <w:sz w:val="18"/>
+                            <w:szCs w:val="18"/>
+                            <w:lang w:eastAsia="ru-RU"/>
+                          </w:rPr>
+                          <w:t xml:space="preserve">  отчество: </w:t>
                         </w:r>
                         <w:r>
                           <w:rPr>
@@ -4350,7 +4935,31 @@
                             <w:szCs w:val="18"/>
                             <w:lang w:eastAsia="ru-RU"/>
                           </w:rPr>
-                          <w:t>Дата рождения:  число:</w:t>
+                          <w:t xml:space="preserve">Дата </w:t>
+                        </w:r>
+                        <w:proofErr w:type="gramStart"/>
+                        <w:r>
+                          <w:rPr>
+                            <w:rFonts w:ascii="Times New Roman" w:eastAsia="Calibri" w:hAnsi="Times New Roman" w:cs="Times New Roman"/>
+                            <w:b/>
+                            <w:bCs/>
+                            <w:sz w:val="18"/>
+                            <w:szCs w:val="18"/>
+                            <w:lang w:eastAsia="ru-RU"/>
+                          </w:rPr>
+                          <w:t>рождения:  число</w:t>
+                        </w:r>
+                        <w:proofErr w:type="gramEnd"/>
+                        <w:r>
+                          <w:rPr>
+                            <w:rFonts w:ascii="Times New Roman" w:eastAsia="Calibri" w:hAnsi="Times New Roman" w:cs="Times New Roman"/>
+                            <w:b/>
+                            <w:bCs/>
+                            <w:sz w:val="18"/>
+                            <w:szCs w:val="18"/>
+                            <w:lang w:eastAsia="ru-RU"/>
+                          </w:rPr>
+                          <w:t>:</w:t>
                         </w:r>
                         <w:r>
                           <w:rPr>
@@ -4477,16 +5086,29 @@
                           <w:spacing w:before="60" w:after="0" w:line="240" w:lineRule="auto"/>
                           <w:jc w:val="both"/>
                         </w:pPr>
-                        <w:r>
-                          <w:rPr>
-                            <w:rFonts w:ascii="Times New Roman" w:eastAsia="Calibri" w:hAnsi="Times New Roman" w:cs="Times New Roman"/>
-                            <w:b/>
-                            <w:bCs/>
-                            <w:sz w:val="18"/>
-                            <w:szCs w:val="18"/>
-                            <w:lang w:eastAsia="ru-RU"/>
-                          </w:rPr>
-                          <w:t xml:space="preserve">Место  жительства, включая указание страны: </w:t>
+                        <w:proofErr w:type="gramStart"/>
+                        <w:r>
+                          <w:rPr>
+                            <w:rFonts w:ascii="Times New Roman" w:eastAsia="Calibri" w:hAnsi="Times New Roman" w:cs="Times New Roman"/>
+                            <w:b/>
+                            <w:bCs/>
+                            <w:sz w:val="18"/>
+                            <w:szCs w:val="18"/>
+                            <w:lang w:eastAsia="ru-RU"/>
+                          </w:rPr>
+                          <w:t>Место  жительства</w:t>
+                        </w:r>
+                        <w:proofErr w:type="gramEnd"/>
+                        <w:r>
+                          <w:rPr>
+                            <w:rFonts w:ascii="Times New Roman" w:eastAsia="Calibri" w:hAnsi="Times New Roman" w:cs="Times New Roman"/>
+                            <w:b/>
+                            <w:bCs/>
+                            <w:sz w:val="18"/>
+                            <w:szCs w:val="18"/>
+                            <w:lang w:eastAsia="ru-RU"/>
+                          </w:rPr>
+                          <w:t xml:space="preserve">, включая указание страны: </w:t>
                         </w:r>
                         <w:r>
                           <w:rPr>
@@ -4645,6 +5267,7 @@
                     <w:spacing w:before="120" w:after="120" w:line="240" w:lineRule="auto"/>
                     <w:jc w:val="both"/>
                   </w:pPr>
+                  <w:proofErr w:type="gramStart"/>
                   <w:r>
                     <w:rPr>
                       <w:rFonts w:ascii="Times New Roman" w:eastAsia="Calibri" w:hAnsi="Times New Roman" w:cs="Times New Roman"/>
@@ -4654,7 +5277,19 @@
                       <w:szCs w:val="18"/>
                       <w:lang w:eastAsia="ru-RU"/>
                     </w:rPr>
-                    <w:t xml:space="preserve">Фамилия  имя  отчество: </w:t>
+                    <w:t>Фамилия  имя</w:t>
+                  </w:r>
+                  <w:proofErr w:type="gramEnd"/>
+                  <w:r>
+                    <w:rPr>
+                      <w:rFonts w:ascii="Times New Roman" w:eastAsia="Calibri" w:hAnsi="Times New Roman" w:cs="Times New Roman"/>
+                      <w:b/>
+                      <w:bCs/>
+                      <w:sz w:val="18"/>
+                      <w:szCs w:val="18"/>
+                      <w:lang w:eastAsia="ru-RU"/>
+                    </w:rPr>
+                    <w:t xml:space="preserve">  отчество: </w:t>
                   </w:r>
                   <w:r>
                     <w:rPr>
@@ -4682,7 +5317,31 @@
                       <w:szCs w:val="18"/>
                       <w:lang w:eastAsia="ru-RU"/>
                     </w:rPr>
-                    <w:t>Дата рождения:  число:</w:t>
+                    <w:t xml:space="preserve">Дата </w:t>
+                  </w:r>
+                  <w:proofErr w:type="gramStart"/>
+                  <w:r>
+                    <w:rPr>
+                      <w:rFonts w:ascii="Times New Roman" w:eastAsia="Calibri" w:hAnsi="Times New Roman" w:cs="Times New Roman"/>
+                      <w:b/>
+                      <w:bCs/>
+                      <w:sz w:val="18"/>
+                      <w:szCs w:val="18"/>
+                      <w:lang w:eastAsia="ru-RU"/>
+                    </w:rPr>
+                    <w:t>рождения:  число</w:t>
+                  </w:r>
+                  <w:proofErr w:type="gramEnd"/>
+                  <w:r>
+                    <w:rPr>
+                      <w:rFonts w:ascii="Times New Roman" w:eastAsia="Calibri" w:hAnsi="Times New Roman" w:cs="Times New Roman"/>
+                      <w:b/>
+                      <w:bCs/>
+                      <w:sz w:val="18"/>
+                      <w:szCs w:val="18"/>
+                      <w:lang w:eastAsia="ru-RU"/>
+                    </w:rPr>
+                    <w:t>:</w:t>
                   </w:r>
                   <w:r>
                     <w:rPr>
@@ -4809,6 +5468,7 @@
                     <w:spacing w:before="60" w:after="0" w:line="240" w:lineRule="auto"/>
                     <w:jc w:val="both"/>
                   </w:pPr>
+                  <w:proofErr w:type="gramStart"/>
                   <w:r>
                     <w:rPr>
                       <w:rFonts w:ascii="Times New Roman" w:eastAsia="Calibri" w:hAnsi="Times New Roman" w:cs="Times New Roman"/>
@@ -4818,7 +5478,19 @@
                       <w:szCs w:val="18"/>
                       <w:lang w:eastAsia="ru-RU"/>
                     </w:rPr>
-                    <w:t xml:space="preserve">Место  жительства, включая указание страны: </w:t>
+                    <w:t>Место  жительства</w:t>
+                  </w:r>
+                  <w:proofErr w:type="gramEnd"/>
+                  <w:r>
+                    <w:rPr>
+                      <w:rFonts w:ascii="Times New Roman" w:eastAsia="Calibri" w:hAnsi="Times New Roman" w:cs="Times New Roman"/>
+                      <w:b/>
+                      <w:bCs/>
+                      <w:sz w:val="18"/>
+                      <w:szCs w:val="18"/>
+                      <w:lang w:eastAsia="ru-RU"/>
+                    </w:rPr>
+                    <w:t xml:space="preserve">, включая указание страны: </w:t>
                   </w:r>
                   <w:r>
                     <w:rPr>
@@ -4973,16 +5645,29 @@
                           <w:spacing w:before="120" w:after="120" w:line="240" w:lineRule="auto"/>
                           <w:jc w:val="both"/>
                         </w:pPr>
-                        <w:r>
-                          <w:rPr>
-                            <w:rFonts w:ascii="Times New Roman" w:eastAsia="Calibri" w:hAnsi="Times New Roman" w:cs="Times New Roman"/>
-                            <w:b/>
-                            <w:bCs/>
-                            <w:sz w:val="18"/>
-                            <w:szCs w:val="18"/>
-                            <w:lang w:eastAsia="ru-RU"/>
-                          </w:rPr>
-                          <w:t xml:space="preserve">Фамилия  имя  отчество: </w:t>
+                        <w:proofErr w:type="gramStart"/>
+                        <w:r>
+                          <w:rPr>
+                            <w:rFonts w:ascii="Times New Roman" w:eastAsia="Calibri" w:hAnsi="Times New Roman" w:cs="Times New Roman"/>
+                            <w:b/>
+                            <w:bCs/>
+                            <w:sz w:val="18"/>
+                            <w:szCs w:val="18"/>
+                            <w:lang w:eastAsia="ru-RU"/>
+                          </w:rPr>
+                          <w:t>Фамилия  имя</w:t>
+                        </w:r>
+                        <w:proofErr w:type="gramEnd"/>
+                        <w:r>
+                          <w:rPr>
+                            <w:rFonts w:ascii="Times New Roman" w:eastAsia="Calibri" w:hAnsi="Times New Roman" w:cs="Times New Roman"/>
+                            <w:b/>
+                            <w:bCs/>
+                            <w:sz w:val="18"/>
+                            <w:szCs w:val="18"/>
+                            <w:lang w:eastAsia="ru-RU"/>
+                          </w:rPr>
+                          <w:t xml:space="preserve">  отчество: </w:t>
                         </w:r>
                         <w:r>
                           <w:rPr>
@@ -5010,7 +5695,31 @@
                             <w:szCs w:val="18"/>
                             <w:lang w:eastAsia="ru-RU"/>
                           </w:rPr>
-                          <w:t>Дата рождения:  число:</w:t>
+                          <w:t xml:space="preserve">Дата </w:t>
+                        </w:r>
+                        <w:proofErr w:type="gramStart"/>
+                        <w:r>
+                          <w:rPr>
+                            <w:rFonts w:ascii="Times New Roman" w:eastAsia="Calibri" w:hAnsi="Times New Roman" w:cs="Times New Roman"/>
+                            <w:b/>
+                            <w:bCs/>
+                            <w:sz w:val="18"/>
+                            <w:szCs w:val="18"/>
+                            <w:lang w:eastAsia="ru-RU"/>
+                          </w:rPr>
+                          <w:t>рождения:  число</w:t>
+                        </w:r>
+                        <w:proofErr w:type="gramEnd"/>
+                        <w:r>
+                          <w:rPr>
+                            <w:rFonts w:ascii="Times New Roman" w:eastAsia="Calibri" w:hAnsi="Times New Roman" w:cs="Times New Roman"/>
+                            <w:b/>
+                            <w:bCs/>
+                            <w:sz w:val="18"/>
+                            <w:szCs w:val="18"/>
+                            <w:lang w:eastAsia="ru-RU"/>
+                          </w:rPr>
+                          <w:t>:</w:t>
                         </w:r>
                         <w:r>
                           <w:rPr>
@@ -5137,16 +5846,29 @@
                           <w:spacing w:before="60" w:after="0" w:line="240" w:lineRule="auto"/>
                           <w:jc w:val="both"/>
                         </w:pPr>
-                        <w:r>
-                          <w:rPr>
-                            <w:rFonts w:ascii="Times New Roman" w:eastAsia="Calibri" w:hAnsi="Times New Roman" w:cs="Times New Roman"/>
-                            <w:b/>
-                            <w:bCs/>
-                            <w:sz w:val="18"/>
-                            <w:szCs w:val="18"/>
-                            <w:lang w:eastAsia="ru-RU"/>
-                          </w:rPr>
-                          <w:t xml:space="preserve">Место  жительства, включая указание страны: </w:t>
+                        <w:proofErr w:type="gramStart"/>
+                        <w:r>
+                          <w:rPr>
+                            <w:rFonts w:ascii="Times New Roman" w:eastAsia="Calibri" w:hAnsi="Times New Roman" w:cs="Times New Roman"/>
+                            <w:b/>
+                            <w:bCs/>
+                            <w:sz w:val="18"/>
+                            <w:szCs w:val="18"/>
+                            <w:lang w:eastAsia="ru-RU"/>
+                          </w:rPr>
+                          <w:t>Место  жительства</w:t>
+                        </w:r>
+                        <w:proofErr w:type="gramEnd"/>
+                        <w:r>
+                          <w:rPr>
+                            <w:rFonts w:ascii="Times New Roman" w:eastAsia="Calibri" w:hAnsi="Times New Roman" w:cs="Times New Roman"/>
+                            <w:b/>
+                            <w:bCs/>
+                            <w:sz w:val="18"/>
+                            <w:szCs w:val="18"/>
+                            <w:lang w:eastAsia="ru-RU"/>
+                          </w:rPr>
+                          <w:t xml:space="preserve">, включая указание страны: </w:t>
                         </w:r>
                         <w:r>
                           <w:rPr>
@@ -5297,16 +6019,29 @@
                           <w:spacing w:before="120" w:after="120" w:line="240" w:lineRule="auto"/>
                           <w:jc w:val="both"/>
                         </w:pPr>
-                        <w:r>
-                          <w:rPr>
-                            <w:rFonts w:ascii="Times New Roman" w:eastAsia="Calibri" w:hAnsi="Times New Roman" w:cs="Times New Roman"/>
-                            <w:b/>
-                            <w:bCs/>
-                            <w:sz w:val="18"/>
-                            <w:szCs w:val="18"/>
-                            <w:lang w:eastAsia="ru-RU"/>
-                          </w:rPr>
-                          <w:t xml:space="preserve">Фамилия  имя  отчество: </w:t>
+                        <w:proofErr w:type="gramStart"/>
+                        <w:r>
+                          <w:rPr>
+                            <w:rFonts w:ascii="Times New Roman" w:eastAsia="Calibri" w:hAnsi="Times New Roman" w:cs="Times New Roman"/>
+                            <w:b/>
+                            <w:bCs/>
+                            <w:sz w:val="18"/>
+                            <w:szCs w:val="18"/>
+                            <w:lang w:eastAsia="ru-RU"/>
+                          </w:rPr>
+                          <w:t>Фамилия  имя</w:t>
+                        </w:r>
+                        <w:proofErr w:type="gramEnd"/>
+                        <w:r>
+                          <w:rPr>
+                            <w:rFonts w:ascii="Times New Roman" w:eastAsia="Calibri" w:hAnsi="Times New Roman" w:cs="Times New Roman"/>
+                            <w:b/>
+                            <w:bCs/>
+                            <w:sz w:val="18"/>
+                            <w:szCs w:val="18"/>
+                            <w:lang w:eastAsia="ru-RU"/>
+                          </w:rPr>
+                          <w:t xml:space="preserve">  отчество: </w:t>
                         </w:r>
                         <w:r>
                           <w:rPr>
@@ -5334,7 +6069,31 @@
                             <w:szCs w:val="18"/>
                             <w:lang w:eastAsia="ru-RU"/>
                           </w:rPr>
-                          <w:t>Дата рождения:  число:</w:t>
+                          <w:t xml:space="preserve">Дата </w:t>
+                        </w:r>
+                        <w:proofErr w:type="gramStart"/>
+                        <w:r>
+                          <w:rPr>
+                            <w:rFonts w:ascii="Times New Roman" w:eastAsia="Calibri" w:hAnsi="Times New Roman" w:cs="Times New Roman"/>
+                            <w:b/>
+                            <w:bCs/>
+                            <w:sz w:val="18"/>
+                            <w:szCs w:val="18"/>
+                            <w:lang w:eastAsia="ru-RU"/>
+                          </w:rPr>
+                          <w:t>рождения:  число</w:t>
+                        </w:r>
+                        <w:proofErr w:type="gramEnd"/>
+                        <w:r>
+                          <w:rPr>
+                            <w:rFonts w:ascii="Times New Roman" w:eastAsia="Calibri" w:hAnsi="Times New Roman" w:cs="Times New Roman"/>
+                            <w:b/>
+                            <w:bCs/>
+                            <w:sz w:val="18"/>
+                            <w:szCs w:val="18"/>
+                            <w:lang w:eastAsia="ru-RU"/>
+                          </w:rPr>
+                          <w:t>:</w:t>
                         </w:r>
                         <w:r>
                           <w:rPr>
@@ -5461,16 +6220,29 @@
                           <w:spacing w:before="60" w:after="0" w:line="240" w:lineRule="auto"/>
                           <w:jc w:val="both"/>
                         </w:pPr>
-                        <w:r>
-                          <w:rPr>
-                            <w:rFonts w:ascii="Times New Roman" w:eastAsia="Calibri" w:hAnsi="Times New Roman" w:cs="Times New Roman"/>
-                            <w:b/>
-                            <w:bCs/>
-                            <w:sz w:val="18"/>
-                            <w:szCs w:val="18"/>
-                            <w:lang w:eastAsia="ru-RU"/>
-                          </w:rPr>
-                          <w:t xml:space="preserve">Место  жительства, включая указание страны: </w:t>
+                        <w:proofErr w:type="gramStart"/>
+                        <w:r>
+                          <w:rPr>
+                            <w:rFonts w:ascii="Times New Roman" w:eastAsia="Calibri" w:hAnsi="Times New Roman" w:cs="Times New Roman"/>
+                            <w:b/>
+                            <w:bCs/>
+                            <w:sz w:val="18"/>
+                            <w:szCs w:val="18"/>
+                            <w:lang w:eastAsia="ru-RU"/>
+                          </w:rPr>
+                          <w:t>Место  жительства</w:t>
+                        </w:r>
+                        <w:proofErr w:type="gramEnd"/>
+                        <w:r>
+                          <w:rPr>
+                            <w:rFonts w:ascii="Times New Roman" w:eastAsia="Calibri" w:hAnsi="Times New Roman" w:cs="Times New Roman"/>
+                            <w:b/>
+                            <w:bCs/>
+                            <w:sz w:val="18"/>
+                            <w:szCs w:val="18"/>
+                            <w:lang w:eastAsia="ru-RU"/>
+                          </w:rPr>
+                          <w:t xml:space="preserve">, включая указание страны: </w:t>
                         </w:r>
                         <w:r>
                           <w:rPr>
@@ -5629,6 +6401,7 @@
                     <w:spacing w:before="120" w:after="120" w:line="240" w:lineRule="auto"/>
                     <w:jc w:val="both"/>
                   </w:pPr>
+                  <w:proofErr w:type="gramStart"/>
                   <w:r>
                     <w:rPr>
                       <w:rFonts w:ascii="Times New Roman" w:eastAsia="Calibri" w:hAnsi="Times New Roman" w:cs="Times New Roman"/>
@@ -5638,7 +6411,19 @@
                       <w:szCs w:val="18"/>
                       <w:lang w:eastAsia="ru-RU"/>
                     </w:rPr>
-                    <w:t xml:space="preserve">Фамилия  имя  отчество: </w:t>
+                    <w:t>Фамилия  имя</w:t>
+                  </w:r>
+                  <w:proofErr w:type="gramEnd"/>
+                  <w:r>
+                    <w:rPr>
+                      <w:rFonts w:ascii="Times New Roman" w:eastAsia="Calibri" w:hAnsi="Times New Roman" w:cs="Times New Roman"/>
+                      <w:b/>
+                      <w:bCs/>
+                      <w:sz w:val="18"/>
+                      <w:szCs w:val="18"/>
+                      <w:lang w:eastAsia="ru-RU"/>
+                    </w:rPr>
+                    <w:t xml:space="preserve">  отчество: </w:t>
                   </w:r>
                   <w:r>
                     <w:rPr>
@@ -5666,7 +6451,31 @@
                       <w:szCs w:val="18"/>
                       <w:lang w:eastAsia="ru-RU"/>
                     </w:rPr>
-                    <w:t>Дата рождения:  число:</w:t>
+                    <w:t xml:space="preserve">Дата </w:t>
+                  </w:r>
+                  <w:proofErr w:type="gramStart"/>
+                  <w:r>
+                    <w:rPr>
+                      <w:rFonts w:ascii="Times New Roman" w:eastAsia="Calibri" w:hAnsi="Times New Roman" w:cs="Times New Roman"/>
+                      <w:b/>
+                      <w:bCs/>
+                      <w:sz w:val="18"/>
+                      <w:szCs w:val="18"/>
+                      <w:lang w:eastAsia="ru-RU"/>
+                    </w:rPr>
+                    <w:t>рождения:  число</w:t>
+                  </w:r>
+                  <w:proofErr w:type="gramEnd"/>
+                  <w:r>
+                    <w:rPr>
+                      <w:rFonts w:ascii="Times New Roman" w:eastAsia="Calibri" w:hAnsi="Times New Roman" w:cs="Times New Roman"/>
+                      <w:b/>
+                      <w:bCs/>
+                      <w:sz w:val="18"/>
+                      <w:szCs w:val="18"/>
+                      <w:lang w:eastAsia="ru-RU"/>
+                    </w:rPr>
+                    <w:t>:</w:t>
                   </w:r>
                   <w:r>
                     <w:rPr>
@@ -5793,6 +6602,7 @@
                     <w:spacing w:before="60" w:after="0" w:line="240" w:lineRule="auto"/>
                     <w:jc w:val="both"/>
                   </w:pPr>
+                  <w:proofErr w:type="gramStart"/>
                   <w:r>
                     <w:rPr>
                       <w:rFonts w:ascii="Times New Roman" w:eastAsia="Calibri" w:hAnsi="Times New Roman" w:cs="Times New Roman"/>
@@ -5802,7 +6612,19 @@
                       <w:szCs w:val="18"/>
                       <w:lang w:eastAsia="ru-RU"/>
                     </w:rPr>
-                    <w:t xml:space="preserve">Место  жительства, включая указание страны: </w:t>
+                    <w:t>Место  жительства</w:t>
+                  </w:r>
+                  <w:proofErr w:type="gramEnd"/>
+                  <w:r>
+                    <w:rPr>
+                      <w:rFonts w:ascii="Times New Roman" w:eastAsia="Calibri" w:hAnsi="Times New Roman" w:cs="Times New Roman"/>
+                      <w:b/>
+                      <w:bCs/>
+                      <w:sz w:val="18"/>
+                      <w:szCs w:val="18"/>
+                      <w:lang w:eastAsia="ru-RU"/>
+                    </w:rPr>
+                    <w:t xml:space="preserve">, включая указание страны: </w:t>
                   </w:r>
                   <w:r>
                     <w:rPr>
@@ -5957,16 +6779,29 @@
                           <w:spacing w:before="120" w:after="120" w:line="240" w:lineRule="auto"/>
                           <w:jc w:val="both"/>
                         </w:pPr>
-                        <w:r>
-                          <w:rPr>
-                            <w:rFonts w:ascii="Times New Roman" w:eastAsia="Calibri" w:hAnsi="Times New Roman" w:cs="Times New Roman"/>
-                            <w:b/>
-                            <w:bCs/>
-                            <w:sz w:val="18"/>
-                            <w:szCs w:val="18"/>
-                            <w:lang w:eastAsia="ru-RU"/>
-                          </w:rPr>
-                          <w:t xml:space="preserve">Фамилия  имя  отчество: </w:t>
+                        <w:proofErr w:type="gramStart"/>
+                        <w:r>
+                          <w:rPr>
+                            <w:rFonts w:ascii="Times New Roman" w:eastAsia="Calibri" w:hAnsi="Times New Roman" w:cs="Times New Roman"/>
+                            <w:b/>
+                            <w:bCs/>
+                            <w:sz w:val="18"/>
+                            <w:szCs w:val="18"/>
+                            <w:lang w:eastAsia="ru-RU"/>
+                          </w:rPr>
+                          <w:t>Фамилия  имя</w:t>
+                        </w:r>
+                        <w:proofErr w:type="gramEnd"/>
+                        <w:r>
+                          <w:rPr>
+                            <w:rFonts w:ascii="Times New Roman" w:eastAsia="Calibri" w:hAnsi="Times New Roman" w:cs="Times New Roman"/>
+                            <w:b/>
+                            <w:bCs/>
+                            <w:sz w:val="18"/>
+                            <w:szCs w:val="18"/>
+                            <w:lang w:eastAsia="ru-RU"/>
+                          </w:rPr>
+                          <w:t xml:space="preserve">  отчество: </w:t>
                         </w:r>
                         <w:r>
                           <w:rPr>
@@ -5994,7 +6829,31 @@
                             <w:szCs w:val="18"/>
                             <w:lang w:eastAsia="ru-RU"/>
                           </w:rPr>
-                          <w:t>Дата рождения:  число:</w:t>
+                          <w:t xml:space="preserve">Дата </w:t>
+                        </w:r>
+                        <w:proofErr w:type="gramStart"/>
+                        <w:r>
+                          <w:rPr>
+                            <w:rFonts w:ascii="Times New Roman" w:eastAsia="Calibri" w:hAnsi="Times New Roman" w:cs="Times New Roman"/>
+                            <w:b/>
+                            <w:bCs/>
+                            <w:sz w:val="18"/>
+                            <w:szCs w:val="18"/>
+                            <w:lang w:eastAsia="ru-RU"/>
+                          </w:rPr>
+                          <w:t>рождения:  число</w:t>
+                        </w:r>
+                        <w:proofErr w:type="gramEnd"/>
+                        <w:r>
+                          <w:rPr>
+                            <w:rFonts w:ascii="Times New Roman" w:eastAsia="Calibri" w:hAnsi="Times New Roman" w:cs="Times New Roman"/>
+                            <w:b/>
+                            <w:bCs/>
+                            <w:sz w:val="18"/>
+                            <w:szCs w:val="18"/>
+                            <w:lang w:eastAsia="ru-RU"/>
+                          </w:rPr>
+                          <w:t>:</w:t>
                         </w:r>
                         <w:r>
                           <w:rPr>
@@ -6121,16 +6980,29 @@
                           <w:spacing w:before="60" w:after="0" w:line="240" w:lineRule="auto"/>
                           <w:jc w:val="both"/>
                         </w:pPr>
-                        <w:r>
-                          <w:rPr>
-                            <w:rFonts w:ascii="Times New Roman" w:eastAsia="Calibri" w:hAnsi="Times New Roman" w:cs="Times New Roman"/>
-                            <w:b/>
-                            <w:bCs/>
-                            <w:sz w:val="18"/>
-                            <w:szCs w:val="18"/>
-                            <w:lang w:eastAsia="ru-RU"/>
-                          </w:rPr>
-                          <w:t xml:space="preserve">Место  жительства, включая указание страны: </w:t>
+                        <w:proofErr w:type="gramStart"/>
+                        <w:r>
+                          <w:rPr>
+                            <w:rFonts w:ascii="Times New Roman" w:eastAsia="Calibri" w:hAnsi="Times New Roman" w:cs="Times New Roman"/>
+                            <w:b/>
+                            <w:bCs/>
+                            <w:sz w:val="18"/>
+                            <w:szCs w:val="18"/>
+                            <w:lang w:eastAsia="ru-RU"/>
+                          </w:rPr>
+                          <w:t>Место  жительства</w:t>
+                        </w:r>
+                        <w:proofErr w:type="gramEnd"/>
+                        <w:r>
+                          <w:rPr>
+                            <w:rFonts w:ascii="Times New Roman" w:eastAsia="Calibri" w:hAnsi="Times New Roman" w:cs="Times New Roman"/>
+                            <w:b/>
+                            <w:bCs/>
+                            <w:sz w:val="18"/>
+                            <w:szCs w:val="18"/>
+                            <w:lang w:eastAsia="ru-RU"/>
+                          </w:rPr>
+                          <w:t xml:space="preserve">, включая указание страны: </w:t>
                         </w:r>
                         <w:r>
                           <w:rPr>
@@ -6281,16 +7153,29 @@
                           <w:spacing w:before="120" w:after="120" w:line="240" w:lineRule="auto"/>
                           <w:jc w:val="both"/>
                         </w:pPr>
-                        <w:r>
-                          <w:rPr>
-                            <w:rFonts w:ascii="Times New Roman" w:eastAsia="Calibri" w:hAnsi="Times New Roman" w:cs="Times New Roman"/>
-                            <w:b/>
-                            <w:bCs/>
-                            <w:sz w:val="18"/>
-                            <w:szCs w:val="18"/>
-                            <w:lang w:eastAsia="ru-RU"/>
-                          </w:rPr>
-                          <w:t xml:space="preserve">Фамилия  имя  отчество: </w:t>
+                        <w:proofErr w:type="gramStart"/>
+                        <w:r>
+                          <w:rPr>
+                            <w:rFonts w:ascii="Times New Roman" w:eastAsia="Calibri" w:hAnsi="Times New Roman" w:cs="Times New Roman"/>
+                            <w:b/>
+                            <w:bCs/>
+                            <w:sz w:val="18"/>
+                            <w:szCs w:val="18"/>
+                            <w:lang w:eastAsia="ru-RU"/>
+                          </w:rPr>
+                          <w:t>Фамилия  имя</w:t>
+                        </w:r>
+                        <w:proofErr w:type="gramEnd"/>
+                        <w:r>
+                          <w:rPr>
+                            <w:rFonts w:ascii="Times New Roman" w:eastAsia="Calibri" w:hAnsi="Times New Roman" w:cs="Times New Roman"/>
+                            <w:b/>
+                            <w:bCs/>
+                            <w:sz w:val="18"/>
+                            <w:szCs w:val="18"/>
+                            <w:lang w:eastAsia="ru-RU"/>
+                          </w:rPr>
+                          <w:t xml:space="preserve">  отчество: </w:t>
                         </w:r>
                         <w:r>
                           <w:rPr>
@@ -6318,7 +7203,31 @@
                             <w:szCs w:val="18"/>
                             <w:lang w:eastAsia="ru-RU"/>
                           </w:rPr>
-                          <w:t>Дата рождения:  число:</w:t>
+                          <w:t xml:space="preserve">Дата </w:t>
+                        </w:r>
+                        <w:proofErr w:type="gramStart"/>
+                        <w:r>
+                          <w:rPr>
+                            <w:rFonts w:ascii="Times New Roman" w:eastAsia="Calibri" w:hAnsi="Times New Roman" w:cs="Times New Roman"/>
+                            <w:b/>
+                            <w:bCs/>
+                            <w:sz w:val="18"/>
+                            <w:szCs w:val="18"/>
+                            <w:lang w:eastAsia="ru-RU"/>
+                          </w:rPr>
+                          <w:t>рождения:  число</w:t>
+                        </w:r>
+                        <w:proofErr w:type="gramEnd"/>
+                        <w:r>
+                          <w:rPr>
+                            <w:rFonts w:ascii="Times New Roman" w:eastAsia="Calibri" w:hAnsi="Times New Roman" w:cs="Times New Roman"/>
+                            <w:b/>
+                            <w:bCs/>
+                            <w:sz w:val="18"/>
+                            <w:szCs w:val="18"/>
+                            <w:lang w:eastAsia="ru-RU"/>
+                          </w:rPr>
+                          <w:t>:</w:t>
                         </w:r>
                         <w:r>
                           <w:rPr>
@@ -6445,16 +7354,29 @@
                           <w:spacing w:before="60" w:after="0" w:line="240" w:lineRule="auto"/>
                           <w:jc w:val="both"/>
                         </w:pPr>
-                        <w:r>
-                          <w:rPr>
-                            <w:rFonts w:ascii="Times New Roman" w:eastAsia="Calibri" w:hAnsi="Times New Roman" w:cs="Times New Roman"/>
-                            <w:b/>
-                            <w:bCs/>
-                            <w:sz w:val="18"/>
-                            <w:szCs w:val="18"/>
-                            <w:lang w:eastAsia="ru-RU"/>
-                          </w:rPr>
-                          <w:t xml:space="preserve">Место  жительства, включая указание страны: </w:t>
+                        <w:proofErr w:type="gramStart"/>
+                        <w:r>
+                          <w:rPr>
+                            <w:rFonts w:ascii="Times New Roman" w:eastAsia="Calibri" w:hAnsi="Times New Roman" w:cs="Times New Roman"/>
+                            <w:b/>
+                            <w:bCs/>
+                            <w:sz w:val="18"/>
+                            <w:szCs w:val="18"/>
+                            <w:lang w:eastAsia="ru-RU"/>
+                          </w:rPr>
+                          <w:t>Место  жительства</w:t>
+                        </w:r>
+                        <w:proofErr w:type="gramEnd"/>
+                        <w:r>
+                          <w:rPr>
+                            <w:rFonts w:ascii="Times New Roman" w:eastAsia="Calibri" w:hAnsi="Times New Roman" w:cs="Times New Roman"/>
+                            <w:b/>
+                            <w:bCs/>
+                            <w:sz w:val="18"/>
+                            <w:szCs w:val="18"/>
+                            <w:lang w:eastAsia="ru-RU"/>
+                          </w:rPr>
+                          <w:t xml:space="preserve">, включая указание страны: </w:t>
                         </w:r>
                         <w:r>
                           <w:rPr>
@@ -6613,6 +7535,7 @@
                     <w:spacing w:before="120" w:after="120" w:line="240" w:lineRule="auto"/>
                     <w:jc w:val="both"/>
                   </w:pPr>
+                  <w:proofErr w:type="gramStart"/>
                   <w:r>
                     <w:rPr>
                       <w:rFonts w:ascii="Times New Roman" w:eastAsia="Calibri" w:hAnsi="Times New Roman" w:cs="Times New Roman"/>
@@ -6622,7 +7545,19 @@
                       <w:szCs w:val="18"/>
                       <w:lang w:eastAsia="ru-RU"/>
                     </w:rPr>
-                    <w:t xml:space="preserve">Фамилия  имя  отчество: </w:t>
+                    <w:t>Фамилия  имя</w:t>
+                  </w:r>
+                  <w:proofErr w:type="gramEnd"/>
+                  <w:r>
+                    <w:rPr>
+                      <w:rFonts w:ascii="Times New Roman" w:eastAsia="Calibri" w:hAnsi="Times New Roman" w:cs="Times New Roman"/>
+                      <w:b/>
+                      <w:bCs/>
+                      <w:sz w:val="18"/>
+                      <w:szCs w:val="18"/>
+                      <w:lang w:eastAsia="ru-RU"/>
+                    </w:rPr>
+                    <w:t xml:space="preserve">  отчество: </w:t>
                   </w:r>
                   <w:r>
                     <w:rPr>
@@ -6650,7 +7585,31 @@
                       <w:szCs w:val="18"/>
                       <w:lang w:eastAsia="ru-RU"/>
                     </w:rPr>
-                    <w:t>Дата рождения:  число:</w:t>
+                    <w:t xml:space="preserve">Дата </w:t>
+                  </w:r>
+                  <w:proofErr w:type="gramStart"/>
+                  <w:r>
+                    <w:rPr>
+                      <w:rFonts w:ascii="Times New Roman" w:eastAsia="Calibri" w:hAnsi="Times New Roman" w:cs="Times New Roman"/>
+                      <w:b/>
+                      <w:bCs/>
+                      <w:sz w:val="18"/>
+                      <w:szCs w:val="18"/>
+                      <w:lang w:eastAsia="ru-RU"/>
+                    </w:rPr>
+                    <w:t>рождения:  число</w:t>
+                  </w:r>
+                  <w:proofErr w:type="gramEnd"/>
+                  <w:r>
+                    <w:rPr>
+                      <w:rFonts w:ascii="Times New Roman" w:eastAsia="Calibri" w:hAnsi="Times New Roman" w:cs="Times New Roman"/>
+                      <w:b/>
+                      <w:bCs/>
+                      <w:sz w:val="18"/>
+                      <w:szCs w:val="18"/>
+                      <w:lang w:eastAsia="ru-RU"/>
+                    </w:rPr>
+                    <w:t>:</w:t>
                   </w:r>
                   <w:r>
                     <w:rPr>
@@ -6777,6 +7736,7 @@
                     <w:spacing w:before="60" w:after="0" w:line="240" w:lineRule="auto"/>
                     <w:jc w:val="both"/>
                   </w:pPr>
+                  <w:proofErr w:type="gramStart"/>
                   <w:r>
                     <w:rPr>
                       <w:rFonts w:ascii="Times New Roman" w:eastAsia="Calibri" w:hAnsi="Times New Roman" w:cs="Times New Roman"/>
@@ -6786,7 +7746,19 @@
                       <w:szCs w:val="18"/>
                       <w:lang w:eastAsia="ru-RU"/>
                     </w:rPr>
-                    <w:t xml:space="preserve">Место  жительства, включая указание страны: </w:t>
+                    <w:t>Место  жительства</w:t>
+                  </w:r>
+                  <w:proofErr w:type="gramEnd"/>
+                  <w:r>
+                    <w:rPr>
+                      <w:rFonts w:ascii="Times New Roman" w:eastAsia="Calibri" w:hAnsi="Times New Roman" w:cs="Times New Roman"/>
+                      <w:b/>
+                      <w:bCs/>
+                      <w:sz w:val="18"/>
+                      <w:szCs w:val="18"/>
+                      <w:lang w:eastAsia="ru-RU"/>
+                    </w:rPr>
+                    <w:t xml:space="preserve">, включая указание страны: </w:t>
                   </w:r>
                   <w:r>
                     <w:rPr>
@@ -6941,16 +7913,29 @@
                           <w:spacing w:before="120" w:after="120" w:line="240" w:lineRule="auto"/>
                           <w:jc w:val="both"/>
                         </w:pPr>
-                        <w:r>
-                          <w:rPr>
-                            <w:rFonts w:ascii="Times New Roman" w:eastAsia="Calibri" w:hAnsi="Times New Roman" w:cs="Times New Roman"/>
-                            <w:b/>
-                            <w:bCs/>
-                            <w:sz w:val="18"/>
-                            <w:szCs w:val="18"/>
-                            <w:lang w:eastAsia="ru-RU"/>
-                          </w:rPr>
-                          <w:t xml:space="preserve">Фамилия  имя  отчество: </w:t>
+                        <w:proofErr w:type="gramStart"/>
+                        <w:r>
+                          <w:rPr>
+                            <w:rFonts w:ascii="Times New Roman" w:eastAsia="Calibri" w:hAnsi="Times New Roman" w:cs="Times New Roman"/>
+                            <w:b/>
+                            <w:bCs/>
+                            <w:sz w:val="18"/>
+                            <w:szCs w:val="18"/>
+                            <w:lang w:eastAsia="ru-RU"/>
+                          </w:rPr>
+                          <w:t>Фамилия  имя</w:t>
+                        </w:r>
+                        <w:proofErr w:type="gramEnd"/>
+                        <w:r>
+                          <w:rPr>
+                            <w:rFonts w:ascii="Times New Roman" w:eastAsia="Calibri" w:hAnsi="Times New Roman" w:cs="Times New Roman"/>
+                            <w:b/>
+                            <w:bCs/>
+                            <w:sz w:val="18"/>
+                            <w:szCs w:val="18"/>
+                            <w:lang w:eastAsia="ru-RU"/>
+                          </w:rPr>
+                          <w:t xml:space="preserve">  отчество: </w:t>
                         </w:r>
                         <w:r>
                           <w:rPr>
@@ -6978,7 +7963,31 @@
                             <w:szCs w:val="18"/>
                             <w:lang w:eastAsia="ru-RU"/>
                           </w:rPr>
-                          <w:t>Дата рождения:  число:</w:t>
+                          <w:t xml:space="preserve">Дата </w:t>
+                        </w:r>
+                        <w:proofErr w:type="gramStart"/>
+                        <w:r>
+                          <w:rPr>
+                            <w:rFonts w:ascii="Times New Roman" w:eastAsia="Calibri" w:hAnsi="Times New Roman" w:cs="Times New Roman"/>
+                            <w:b/>
+                            <w:bCs/>
+                            <w:sz w:val="18"/>
+                            <w:szCs w:val="18"/>
+                            <w:lang w:eastAsia="ru-RU"/>
+                          </w:rPr>
+                          <w:t>рождения:  число</w:t>
+                        </w:r>
+                        <w:proofErr w:type="gramEnd"/>
+                        <w:r>
+                          <w:rPr>
+                            <w:rFonts w:ascii="Times New Roman" w:eastAsia="Calibri" w:hAnsi="Times New Roman" w:cs="Times New Roman"/>
+                            <w:b/>
+                            <w:bCs/>
+                            <w:sz w:val="18"/>
+                            <w:szCs w:val="18"/>
+                            <w:lang w:eastAsia="ru-RU"/>
+                          </w:rPr>
+                          <w:t>:</w:t>
                         </w:r>
                         <w:r>
                           <w:rPr>
@@ -7105,16 +8114,29 @@
                           <w:spacing w:before="60" w:after="0" w:line="240" w:lineRule="auto"/>
                           <w:jc w:val="both"/>
                         </w:pPr>
-                        <w:r>
-                          <w:rPr>
-                            <w:rFonts w:ascii="Times New Roman" w:eastAsia="Calibri" w:hAnsi="Times New Roman" w:cs="Times New Roman"/>
-                            <w:b/>
-                            <w:bCs/>
-                            <w:sz w:val="18"/>
-                            <w:szCs w:val="18"/>
-                            <w:lang w:eastAsia="ru-RU"/>
-                          </w:rPr>
-                          <w:t xml:space="preserve">Место  жительства, включая указание страны: </w:t>
+                        <w:proofErr w:type="gramStart"/>
+                        <w:r>
+                          <w:rPr>
+                            <w:rFonts w:ascii="Times New Roman" w:eastAsia="Calibri" w:hAnsi="Times New Roman" w:cs="Times New Roman"/>
+                            <w:b/>
+                            <w:bCs/>
+                            <w:sz w:val="18"/>
+                            <w:szCs w:val="18"/>
+                            <w:lang w:eastAsia="ru-RU"/>
+                          </w:rPr>
+                          <w:t>Место  жительства</w:t>
+                        </w:r>
+                        <w:proofErr w:type="gramEnd"/>
+                        <w:r>
+                          <w:rPr>
+                            <w:rFonts w:ascii="Times New Roman" w:eastAsia="Calibri" w:hAnsi="Times New Roman" w:cs="Times New Roman"/>
+                            <w:b/>
+                            <w:bCs/>
+                            <w:sz w:val="18"/>
+                            <w:szCs w:val="18"/>
+                            <w:lang w:eastAsia="ru-RU"/>
+                          </w:rPr>
+                          <w:t xml:space="preserve">, включая указание страны: </w:t>
                         </w:r>
                         <w:r>
                           <w:rPr>
@@ -7265,16 +8287,29 @@
                           <w:spacing w:before="120" w:after="120" w:line="240" w:lineRule="auto"/>
                           <w:jc w:val="both"/>
                         </w:pPr>
-                        <w:r>
-                          <w:rPr>
-                            <w:rFonts w:ascii="Times New Roman" w:eastAsia="Calibri" w:hAnsi="Times New Roman" w:cs="Times New Roman"/>
-                            <w:b/>
-                            <w:bCs/>
-                            <w:sz w:val="18"/>
-                            <w:szCs w:val="18"/>
-                            <w:lang w:eastAsia="ru-RU"/>
-                          </w:rPr>
-                          <w:t xml:space="preserve">Фамилия  имя  отчество: </w:t>
+                        <w:proofErr w:type="gramStart"/>
+                        <w:r>
+                          <w:rPr>
+                            <w:rFonts w:ascii="Times New Roman" w:eastAsia="Calibri" w:hAnsi="Times New Roman" w:cs="Times New Roman"/>
+                            <w:b/>
+                            <w:bCs/>
+                            <w:sz w:val="18"/>
+                            <w:szCs w:val="18"/>
+                            <w:lang w:eastAsia="ru-RU"/>
+                          </w:rPr>
+                          <w:t>Фамилия  имя</w:t>
+                        </w:r>
+                        <w:proofErr w:type="gramEnd"/>
+                        <w:r>
+                          <w:rPr>
+                            <w:rFonts w:ascii="Times New Roman" w:eastAsia="Calibri" w:hAnsi="Times New Roman" w:cs="Times New Roman"/>
+                            <w:b/>
+                            <w:bCs/>
+                            <w:sz w:val="18"/>
+                            <w:szCs w:val="18"/>
+                            <w:lang w:eastAsia="ru-RU"/>
+                          </w:rPr>
+                          <w:t xml:space="preserve">  отчество: </w:t>
                         </w:r>
                         <w:r>
                           <w:rPr>
@@ -7302,7 +8337,31 @@
                             <w:szCs w:val="18"/>
                             <w:lang w:eastAsia="ru-RU"/>
                           </w:rPr>
-                          <w:t>Дата рождения:  число:</w:t>
+                          <w:t xml:space="preserve">Дата </w:t>
+                        </w:r>
+                        <w:proofErr w:type="gramStart"/>
+                        <w:r>
+                          <w:rPr>
+                            <w:rFonts w:ascii="Times New Roman" w:eastAsia="Calibri" w:hAnsi="Times New Roman" w:cs="Times New Roman"/>
+                            <w:b/>
+                            <w:bCs/>
+                            <w:sz w:val="18"/>
+                            <w:szCs w:val="18"/>
+                            <w:lang w:eastAsia="ru-RU"/>
+                          </w:rPr>
+                          <w:t>рождения:  число</w:t>
+                        </w:r>
+                        <w:proofErr w:type="gramEnd"/>
+                        <w:r>
+                          <w:rPr>
+                            <w:rFonts w:ascii="Times New Roman" w:eastAsia="Calibri" w:hAnsi="Times New Roman" w:cs="Times New Roman"/>
+                            <w:b/>
+                            <w:bCs/>
+                            <w:sz w:val="18"/>
+                            <w:szCs w:val="18"/>
+                            <w:lang w:eastAsia="ru-RU"/>
+                          </w:rPr>
+                          <w:t>:</w:t>
                         </w:r>
                         <w:r>
                           <w:rPr>
@@ -7429,16 +8488,29 @@
                           <w:spacing w:before="60" w:after="0" w:line="240" w:lineRule="auto"/>
                           <w:jc w:val="both"/>
                         </w:pPr>
-                        <w:r>
-                          <w:rPr>
-                            <w:rFonts w:ascii="Times New Roman" w:eastAsia="Calibri" w:hAnsi="Times New Roman" w:cs="Times New Roman"/>
-                            <w:b/>
-                            <w:bCs/>
-                            <w:sz w:val="18"/>
-                            <w:szCs w:val="18"/>
-                            <w:lang w:eastAsia="ru-RU"/>
-                          </w:rPr>
-                          <w:t xml:space="preserve">Место  жительства, включая указание страны: </w:t>
+                        <w:proofErr w:type="gramStart"/>
+                        <w:r>
+                          <w:rPr>
+                            <w:rFonts w:ascii="Times New Roman" w:eastAsia="Calibri" w:hAnsi="Times New Roman" w:cs="Times New Roman"/>
+                            <w:b/>
+                            <w:bCs/>
+                            <w:sz w:val="18"/>
+                            <w:szCs w:val="18"/>
+                            <w:lang w:eastAsia="ru-RU"/>
+                          </w:rPr>
+                          <w:t>Место  жительства</w:t>
+                        </w:r>
+                        <w:proofErr w:type="gramEnd"/>
+                        <w:r>
+                          <w:rPr>
+                            <w:rFonts w:ascii="Times New Roman" w:eastAsia="Calibri" w:hAnsi="Times New Roman" w:cs="Times New Roman"/>
+                            <w:b/>
+                            <w:bCs/>
+                            <w:sz w:val="18"/>
+                            <w:szCs w:val="18"/>
+                            <w:lang w:eastAsia="ru-RU"/>
+                          </w:rPr>
+                          <w:t xml:space="preserve">, включая указание страны: </w:t>
                         </w:r>
                         <w:r>
                           <w:rPr>
@@ -7597,6 +8669,7 @@
                     <w:spacing w:before="120" w:after="120" w:line="240" w:lineRule="auto"/>
                     <w:jc w:val="both"/>
                   </w:pPr>
+                  <w:proofErr w:type="gramStart"/>
                   <w:r>
                     <w:rPr>
                       <w:rFonts w:ascii="Times New Roman" w:eastAsia="Calibri" w:hAnsi="Times New Roman" w:cs="Times New Roman"/>
@@ -7606,7 +8679,19 @@
                       <w:szCs w:val="18"/>
                       <w:lang w:eastAsia="ru-RU"/>
                     </w:rPr>
-                    <w:t xml:space="preserve">Фамилия  имя  отчество: </w:t>
+                    <w:t>Фамилия  имя</w:t>
+                  </w:r>
+                  <w:proofErr w:type="gramEnd"/>
+                  <w:r>
+                    <w:rPr>
+                      <w:rFonts w:ascii="Times New Roman" w:eastAsia="Calibri" w:hAnsi="Times New Roman" w:cs="Times New Roman"/>
+                      <w:b/>
+                      <w:bCs/>
+                      <w:sz w:val="18"/>
+                      <w:szCs w:val="18"/>
+                      <w:lang w:eastAsia="ru-RU"/>
+                    </w:rPr>
+                    <w:t xml:space="preserve">  отчество: </w:t>
                   </w:r>
                   <w:r>
                     <w:rPr>
@@ -7634,7 +8719,31 @@
                       <w:szCs w:val="18"/>
                       <w:lang w:eastAsia="ru-RU"/>
                     </w:rPr>
-                    <w:t>Дата рождения:  число:</w:t>
+                    <w:t xml:space="preserve">Дата </w:t>
+                  </w:r>
+                  <w:proofErr w:type="gramStart"/>
+                  <w:r>
+                    <w:rPr>
+                      <w:rFonts w:ascii="Times New Roman" w:eastAsia="Calibri" w:hAnsi="Times New Roman" w:cs="Times New Roman"/>
+                      <w:b/>
+                      <w:bCs/>
+                      <w:sz w:val="18"/>
+                      <w:szCs w:val="18"/>
+                      <w:lang w:eastAsia="ru-RU"/>
+                    </w:rPr>
+                    <w:t>рождения:  число</w:t>
+                  </w:r>
+                  <w:proofErr w:type="gramEnd"/>
+                  <w:r>
+                    <w:rPr>
+                      <w:rFonts w:ascii="Times New Roman" w:eastAsia="Calibri" w:hAnsi="Times New Roman" w:cs="Times New Roman"/>
+                      <w:b/>
+                      <w:bCs/>
+                      <w:sz w:val="18"/>
+                      <w:szCs w:val="18"/>
+                      <w:lang w:eastAsia="ru-RU"/>
+                    </w:rPr>
+                    <w:t>:</w:t>
                   </w:r>
                   <w:r>
                     <w:rPr>
@@ -7761,6 +8870,7 @@
                     <w:spacing w:before="60" w:after="0" w:line="240" w:lineRule="auto"/>
                     <w:jc w:val="both"/>
                   </w:pPr>
+                  <w:proofErr w:type="gramStart"/>
                   <w:r>
                     <w:rPr>
                       <w:rFonts w:ascii="Times New Roman" w:eastAsia="Calibri" w:hAnsi="Times New Roman" w:cs="Times New Roman"/>
@@ -7770,7 +8880,19 @@
                       <w:szCs w:val="18"/>
                       <w:lang w:eastAsia="ru-RU"/>
                     </w:rPr>
-                    <w:t xml:space="preserve">Место  жительства, включая указание страны: </w:t>
+                    <w:t>Место  жительства</w:t>
+                  </w:r>
+                  <w:proofErr w:type="gramEnd"/>
+                  <w:r>
+                    <w:rPr>
+                      <w:rFonts w:ascii="Times New Roman" w:eastAsia="Calibri" w:hAnsi="Times New Roman" w:cs="Times New Roman"/>
+                      <w:b/>
+                      <w:bCs/>
+                      <w:sz w:val="18"/>
+                      <w:szCs w:val="18"/>
+                      <w:lang w:eastAsia="ru-RU"/>
+                    </w:rPr>
+                    <w:t xml:space="preserve">, включая указание страны: </w:t>
                   </w:r>
                   <w:r>
                     <w:rPr>
@@ -7925,16 +9047,29 @@
                           <w:spacing w:before="120" w:after="120" w:line="240" w:lineRule="auto"/>
                           <w:jc w:val="both"/>
                         </w:pPr>
-                        <w:r>
-                          <w:rPr>
-                            <w:rFonts w:ascii="Times New Roman" w:eastAsia="Calibri" w:hAnsi="Times New Roman" w:cs="Times New Roman"/>
-                            <w:b/>
-                            <w:bCs/>
-                            <w:sz w:val="18"/>
-                            <w:szCs w:val="18"/>
-                            <w:lang w:eastAsia="ru-RU"/>
-                          </w:rPr>
-                          <w:t xml:space="preserve">Фамилия  имя  отчество: </w:t>
+                        <w:proofErr w:type="gramStart"/>
+                        <w:r>
+                          <w:rPr>
+                            <w:rFonts w:ascii="Times New Roman" w:eastAsia="Calibri" w:hAnsi="Times New Roman" w:cs="Times New Roman"/>
+                            <w:b/>
+                            <w:bCs/>
+                            <w:sz w:val="18"/>
+                            <w:szCs w:val="18"/>
+                            <w:lang w:eastAsia="ru-RU"/>
+                          </w:rPr>
+                          <w:t>Фамилия  имя</w:t>
+                        </w:r>
+                        <w:proofErr w:type="gramEnd"/>
+                        <w:r>
+                          <w:rPr>
+                            <w:rFonts w:ascii="Times New Roman" w:eastAsia="Calibri" w:hAnsi="Times New Roman" w:cs="Times New Roman"/>
+                            <w:b/>
+                            <w:bCs/>
+                            <w:sz w:val="18"/>
+                            <w:szCs w:val="18"/>
+                            <w:lang w:eastAsia="ru-RU"/>
+                          </w:rPr>
+                          <w:t xml:space="preserve">  отчество: </w:t>
                         </w:r>
                         <w:r>
                           <w:rPr>
@@ -7962,7 +9097,31 @@
                             <w:szCs w:val="18"/>
                             <w:lang w:eastAsia="ru-RU"/>
                           </w:rPr>
-                          <w:t>Дата рождения:  число:</w:t>
+                          <w:t xml:space="preserve">Дата </w:t>
+                        </w:r>
+                        <w:proofErr w:type="gramStart"/>
+                        <w:r>
+                          <w:rPr>
+                            <w:rFonts w:ascii="Times New Roman" w:eastAsia="Calibri" w:hAnsi="Times New Roman" w:cs="Times New Roman"/>
+                            <w:b/>
+                            <w:bCs/>
+                            <w:sz w:val="18"/>
+                            <w:szCs w:val="18"/>
+                            <w:lang w:eastAsia="ru-RU"/>
+                          </w:rPr>
+                          <w:t>рождения:  число</w:t>
+                        </w:r>
+                        <w:proofErr w:type="gramEnd"/>
+                        <w:r>
+                          <w:rPr>
+                            <w:rFonts w:ascii="Times New Roman" w:eastAsia="Calibri" w:hAnsi="Times New Roman" w:cs="Times New Roman"/>
+                            <w:b/>
+                            <w:bCs/>
+                            <w:sz w:val="18"/>
+                            <w:szCs w:val="18"/>
+                            <w:lang w:eastAsia="ru-RU"/>
+                          </w:rPr>
+                          <w:t>:</w:t>
                         </w:r>
                         <w:r>
                           <w:rPr>
@@ -8089,16 +9248,29 @@
                           <w:spacing w:before="60" w:after="0" w:line="240" w:lineRule="auto"/>
                           <w:jc w:val="both"/>
                         </w:pPr>
-                        <w:r>
-                          <w:rPr>
-                            <w:rFonts w:ascii="Times New Roman" w:eastAsia="Calibri" w:hAnsi="Times New Roman" w:cs="Times New Roman"/>
-                            <w:b/>
-                            <w:bCs/>
-                            <w:sz w:val="18"/>
-                            <w:szCs w:val="18"/>
-                            <w:lang w:eastAsia="ru-RU"/>
-                          </w:rPr>
-                          <w:t xml:space="preserve">Место  жительства, включая указание страны: </w:t>
+                        <w:proofErr w:type="gramStart"/>
+                        <w:r>
+                          <w:rPr>
+                            <w:rFonts w:ascii="Times New Roman" w:eastAsia="Calibri" w:hAnsi="Times New Roman" w:cs="Times New Roman"/>
+                            <w:b/>
+                            <w:bCs/>
+                            <w:sz w:val="18"/>
+                            <w:szCs w:val="18"/>
+                            <w:lang w:eastAsia="ru-RU"/>
+                          </w:rPr>
+                          <w:t>Место  жительства</w:t>
+                        </w:r>
+                        <w:proofErr w:type="gramEnd"/>
+                        <w:r>
+                          <w:rPr>
+                            <w:rFonts w:ascii="Times New Roman" w:eastAsia="Calibri" w:hAnsi="Times New Roman" w:cs="Times New Roman"/>
+                            <w:b/>
+                            <w:bCs/>
+                            <w:sz w:val="18"/>
+                            <w:szCs w:val="18"/>
+                            <w:lang w:eastAsia="ru-RU"/>
+                          </w:rPr>
+                          <w:t xml:space="preserve">, включая указание страны: </w:t>
                         </w:r>
                         <w:r>
                           <w:rPr>
@@ -8249,16 +9421,29 @@
                           <w:spacing w:before="120" w:after="120" w:line="240" w:lineRule="auto"/>
                           <w:jc w:val="both"/>
                         </w:pPr>
-                        <w:r>
-                          <w:rPr>
-                            <w:rFonts w:ascii="Times New Roman" w:eastAsia="Calibri" w:hAnsi="Times New Roman" w:cs="Times New Roman"/>
-                            <w:b/>
-                            <w:bCs/>
-                            <w:sz w:val="18"/>
-                            <w:szCs w:val="18"/>
-                            <w:lang w:eastAsia="ru-RU"/>
-                          </w:rPr>
-                          <w:t xml:space="preserve">Фамилия  имя  отчество: </w:t>
+                        <w:proofErr w:type="gramStart"/>
+                        <w:r>
+                          <w:rPr>
+                            <w:rFonts w:ascii="Times New Roman" w:eastAsia="Calibri" w:hAnsi="Times New Roman" w:cs="Times New Roman"/>
+                            <w:b/>
+                            <w:bCs/>
+                            <w:sz w:val="18"/>
+                            <w:szCs w:val="18"/>
+                            <w:lang w:eastAsia="ru-RU"/>
+                          </w:rPr>
+                          <w:t>Фамилия  имя</w:t>
+                        </w:r>
+                        <w:proofErr w:type="gramEnd"/>
+                        <w:r>
+                          <w:rPr>
+                            <w:rFonts w:ascii="Times New Roman" w:eastAsia="Calibri" w:hAnsi="Times New Roman" w:cs="Times New Roman"/>
+                            <w:b/>
+                            <w:bCs/>
+                            <w:sz w:val="18"/>
+                            <w:szCs w:val="18"/>
+                            <w:lang w:eastAsia="ru-RU"/>
+                          </w:rPr>
+                          <w:t xml:space="preserve">  отчество: </w:t>
                         </w:r>
                         <w:r>
                           <w:rPr>
@@ -8286,7 +9471,31 @@
                             <w:szCs w:val="18"/>
                             <w:lang w:eastAsia="ru-RU"/>
                           </w:rPr>
-                          <w:t>Дата рождения:  число:</w:t>
+                          <w:t xml:space="preserve">Дата </w:t>
+                        </w:r>
+                        <w:proofErr w:type="gramStart"/>
+                        <w:r>
+                          <w:rPr>
+                            <w:rFonts w:ascii="Times New Roman" w:eastAsia="Calibri" w:hAnsi="Times New Roman" w:cs="Times New Roman"/>
+                            <w:b/>
+                            <w:bCs/>
+                            <w:sz w:val="18"/>
+                            <w:szCs w:val="18"/>
+                            <w:lang w:eastAsia="ru-RU"/>
+                          </w:rPr>
+                          <w:t>рождения:  число</w:t>
+                        </w:r>
+                        <w:proofErr w:type="gramEnd"/>
+                        <w:r>
+                          <w:rPr>
+                            <w:rFonts w:ascii="Times New Roman" w:eastAsia="Calibri" w:hAnsi="Times New Roman" w:cs="Times New Roman"/>
+                            <w:b/>
+                            <w:bCs/>
+                            <w:sz w:val="18"/>
+                            <w:szCs w:val="18"/>
+                            <w:lang w:eastAsia="ru-RU"/>
+                          </w:rPr>
+                          <w:t>:</w:t>
                         </w:r>
                         <w:r>
                           <w:rPr>
@@ -8413,16 +9622,29 @@
                           <w:spacing w:before="60" w:after="0" w:line="240" w:lineRule="auto"/>
                           <w:jc w:val="both"/>
                         </w:pPr>
-                        <w:r>
-                          <w:rPr>
-                            <w:rFonts w:ascii="Times New Roman" w:eastAsia="Calibri" w:hAnsi="Times New Roman" w:cs="Times New Roman"/>
-                            <w:b/>
-                            <w:bCs/>
-                            <w:sz w:val="18"/>
-                            <w:szCs w:val="18"/>
-                            <w:lang w:eastAsia="ru-RU"/>
-                          </w:rPr>
-                          <w:t xml:space="preserve">Место  жительства, включая указание страны: </w:t>
+                        <w:proofErr w:type="gramStart"/>
+                        <w:r>
+                          <w:rPr>
+                            <w:rFonts w:ascii="Times New Roman" w:eastAsia="Calibri" w:hAnsi="Times New Roman" w:cs="Times New Roman"/>
+                            <w:b/>
+                            <w:bCs/>
+                            <w:sz w:val="18"/>
+                            <w:szCs w:val="18"/>
+                            <w:lang w:eastAsia="ru-RU"/>
+                          </w:rPr>
+                          <w:t>Место  жительства</w:t>
+                        </w:r>
+                        <w:proofErr w:type="gramEnd"/>
+                        <w:r>
+                          <w:rPr>
+                            <w:rFonts w:ascii="Times New Roman" w:eastAsia="Calibri" w:hAnsi="Times New Roman" w:cs="Times New Roman"/>
+                            <w:b/>
+                            <w:bCs/>
+                            <w:sz w:val="18"/>
+                            <w:szCs w:val="18"/>
+                            <w:lang w:eastAsia="ru-RU"/>
+                          </w:rPr>
+                          <w:t xml:space="preserve">, включая указание страны: </w:t>
                         </w:r>
                         <w:r>
                           <w:rPr>
@@ -8581,6 +9803,7 @@
                     <w:spacing w:before="120" w:after="120" w:line="240" w:lineRule="auto"/>
                     <w:jc w:val="both"/>
                   </w:pPr>
+                  <w:proofErr w:type="gramStart"/>
                   <w:r>
                     <w:rPr>
                       <w:rFonts w:ascii="Times New Roman" w:eastAsia="Calibri" w:hAnsi="Times New Roman" w:cs="Times New Roman"/>
@@ -8590,7 +9813,19 @@
                       <w:szCs w:val="18"/>
                       <w:lang w:eastAsia="ru-RU"/>
                     </w:rPr>
-                    <w:t xml:space="preserve">Фамилия  имя  отчество: </w:t>
+                    <w:t>Фамилия  имя</w:t>
+                  </w:r>
+                  <w:proofErr w:type="gramEnd"/>
+                  <w:r>
+                    <w:rPr>
+                      <w:rFonts w:ascii="Times New Roman" w:eastAsia="Calibri" w:hAnsi="Times New Roman" w:cs="Times New Roman"/>
+                      <w:b/>
+                      <w:bCs/>
+                      <w:sz w:val="18"/>
+                      <w:szCs w:val="18"/>
+                      <w:lang w:eastAsia="ru-RU"/>
+                    </w:rPr>
+                    <w:t xml:space="preserve">  отчество: </w:t>
                   </w:r>
                   <w:r>
                     <w:rPr>
@@ -8618,7 +9853,31 @@
                       <w:szCs w:val="18"/>
                       <w:lang w:eastAsia="ru-RU"/>
                     </w:rPr>
-                    <w:t>Дата рождения:  число:</w:t>
+                    <w:t xml:space="preserve">Дата </w:t>
+                  </w:r>
+                  <w:proofErr w:type="gramStart"/>
+                  <w:r>
+                    <w:rPr>
+                      <w:rFonts w:ascii="Times New Roman" w:eastAsia="Calibri" w:hAnsi="Times New Roman" w:cs="Times New Roman"/>
+                      <w:b/>
+                      <w:bCs/>
+                      <w:sz w:val="18"/>
+                      <w:szCs w:val="18"/>
+                      <w:lang w:eastAsia="ru-RU"/>
+                    </w:rPr>
+                    <w:t>рождения:  число</w:t>
+                  </w:r>
+                  <w:proofErr w:type="gramEnd"/>
+                  <w:r>
+                    <w:rPr>
+                      <w:rFonts w:ascii="Times New Roman" w:eastAsia="Calibri" w:hAnsi="Times New Roman" w:cs="Times New Roman"/>
+                      <w:b/>
+                      <w:bCs/>
+                      <w:sz w:val="18"/>
+                      <w:szCs w:val="18"/>
+                      <w:lang w:eastAsia="ru-RU"/>
+                    </w:rPr>
+                    <w:t>:</w:t>
                   </w:r>
                   <w:r>
                     <w:rPr>
@@ -8745,6 +10004,7 @@
                     <w:spacing w:before="60" w:after="0" w:line="240" w:lineRule="auto"/>
                     <w:jc w:val="both"/>
                   </w:pPr>
+                  <w:proofErr w:type="gramStart"/>
                   <w:r>
                     <w:rPr>
                       <w:rFonts w:ascii="Times New Roman" w:eastAsia="Calibri" w:hAnsi="Times New Roman" w:cs="Times New Roman"/>
@@ -8754,7 +10014,19 @@
                       <w:szCs w:val="18"/>
                       <w:lang w:eastAsia="ru-RU"/>
                     </w:rPr>
-                    <w:t xml:space="preserve">Место  жительства, включая указание страны: </w:t>
+                    <w:t>Место  жительства</w:t>
+                  </w:r>
+                  <w:proofErr w:type="gramEnd"/>
+                  <w:r>
+                    <w:rPr>
+                      <w:rFonts w:ascii="Times New Roman" w:eastAsia="Calibri" w:hAnsi="Times New Roman" w:cs="Times New Roman"/>
+                      <w:b/>
+                      <w:bCs/>
+                      <w:sz w:val="18"/>
+                      <w:szCs w:val="18"/>
+                      <w:lang w:eastAsia="ru-RU"/>
+                    </w:rPr>
+                    <w:t xml:space="preserve">, включая указание страны: </w:t>
                   </w:r>
                   <w:r>
                     <w:rPr>
@@ -8905,6 +10177,7 @@
                     <w:spacing w:before="120" w:after="120" w:line="240" w:lineRule="auto"/>
                     <w:jc w:val="both"/>
                   </w:pPr>
+                  <w:proofErr w:type="gramStart"/>
                   <w:r>
                     <w:rPr>
                       <w:rFonts w:ascii="Times New Roman" w:eastAsia="Calibri" w:hAnsi="Times New Roman" w:cs="Times New Roman"/>
@@ -8914,7 +10187,19 @@
                       <w:szCs w:val="18"/>
                       <w:lang w:eastAsia="ru-RU"/>
                     </w:rPr>
-                    <w:t xml:space="preserve">Фамилия  имя  отчество: </w:t>
+                    <w:t>Фамилия  имя</w:t>
+                  </w:r>
+                  <w:proofErr w:type="gramEnd"/>
+                  <w:r>
+                    <w:rPr>
+                      <w:rFonts w:ascii="Times New Roman" w:eastAsia="Calibri" w:hAnsi="Times New Roman" w:cs="Times New Roman"/>
+                      <w:b/>
+                      <w:bCs/>
+                      <w:sz w:val="18"/>
+                      <w:szCs w:val="18"/>
+                      <w:lang w:eastAsia="ru-RU"/>
+                    </w:rPr>
+                    <w:t xml:space="preserve">  отчество: </w:t>
                   </w:r>
                   <w:r>
                     <w:rPr>
@@ -8942,7 +10227,31 @@
                       <w:szCs w:val="18"/>
                       <w:lang w:eastAsia="ru-RU"/>
                     </w:rPr>
-                    <w:t>Дата рождения:  число:</w:t>
+                    <w:t xml:space="preserve">Дата </w:t>
+                  </w:r>
+                  <w:proofErr w:type="gramStart"/>
+                  <w:r>
+                    <w:rPr>
+                      <w:rFonts w:ascii="Times New Roman" w:eastAsia="Calibri" w:hAnsi="Times New Roman" w:cs="Times New Roman"/>
+                      <w:b/>
+                      <w:bCs/>
+                      <w:sz w:val="18"/>
+                      <w:szCs w:val="18"/>
+                      <w:lang w:eastAsia="ru-RU"/>
+                    </w:rPr>
+                    <w:t>рождения:  число</w:t>
+                  </w:r>
+                  <w:proofErr w:type="gramEnd"/>
+                  <w:r>
+                    <w:rPr>
+                      <w:rFonts w:ascii="Times New Roman" w:eastAsia="Calibri" w:hAnsi="Times New Roman" w:cs="Times New Roman"/>
+                      <w:b/>
+                      <w:bCs/>
+                      <w:sz w:val="18"/>
+                      <w:szCs w:val="18"/>
+                      <w:lang w:eastAsia="ru-RU"/>
+                    </w:rPr>
+                    <w:t>:</w:t>
                   </w:r>
                   <w:r>
                     <w:rPr>
@@ -9069,6 +10378,7 @@
                     <w:spacing w:before="60" w:after="0" w:line="240" w:lineRule="auto"/>
                     <w:jc w:val="both"/>
                   </w:pPr>
+                  <w:proofErr w:type="gramStart"/>
                   <w:r>
                     <w:rPr>
                       <w:rFonts w:ascii="Times New Roman" w:eastAsia="Calibri" w:hAnsi="Times New Roman" w:cs="Times New Roman"/>
@@ -9078,7 +10388,19 @@
                       <w:szCs w:val="18"/>
                       <w:lang w:eastAsia="ru-RU"/>
                     </w:rPr>
-                    <w:t xml:space="preserve">Место  жительства, включая указание страны: </w:t>
+                    <w:t>Место  жительства</w:t>
+                  </w:r>
+                  <w:proofErr w:type="gramEnd"/>
+                  <w:r>
+                    <w:rPr>
+                      <w:rFonts w:ascii="Times New Roman" w:eastAsia="Calibri" w:hAnsi="Times New Roman" w:cs="Times New Roman"/>
+                      <w:b/>
+                      <w:bCs/>
+                      <w:sz w:val="18"/>
+                      <w:szCs w:val="18"/>
+                      <w:lang w:eastAsia="ru-RU"/>
+                    </w:rPr>
+                    <w:t xml:space="preserve">, включая указание страны: </w:t>
                   </w:r>
                   <w:r>
                     <w:rPr>
@@ -9201,16 +10523,29 @@
               <w:spacing w:before="60" w:after="0" w:line="240" w:lineRule="auto"/>
               <w:jc w:val="both"/>
             </w:pPr>
-            <w:r>
-              <w:rPr>
-                <w:rFonts w:ascii="Times New Roman" w:eastAsia="Calibri" w:hAnsi="Times New Roman" w:cs="Times New Roman"/>
-                <w:b/>
-                <w:bCs/>
-                <w:sz w:val="18"/>
-                <w:szCs w:val="18"/>
-                <w:lang w:eastAsia="ru-RU"/>
-              </w:rPr>
-              <w:t>При  публикации сведений о государственной регистрации программы для ЭВМ или базы данных автор просит: (отметить [X])</w:t>
+            <w:proofErr w:type="gramStart"/>
+            <w:r>
+              <w:rPr>
+                <w:rFonts w:ascii="Times New Roman" w:eastAsia="Calibri" w:hAnsi="Times New Roman" w:cs="Times New Roman"/>
+                <w:b/>
+                <w:bCs/>
+                <w:sz w:val="18"/>
+                <w:szCs w:val="18"/>
+                <w:lang w:eastAsia="ru-RU"/>
+              </w:rPr>
+              <w:t>При  публикации</w:t>
+            </w:r>
+            <w:proofErr w:type="gramEnd"/>
+            <w:r>
+              <w:rPr>
+                <w:rFonts w:ascii="Times New Roman" w:eastAsia="Calibri" w:hAnsi="Times New Roman" w:cs="Times New Roman"/>
+                <w:b/>
+                <w:bCs/>
+                <w:sz w:val="18"/>
+                <w:szCs w:val="18"/>
+                <w:lang w:eastAsia="ru-RU"/>
+              </w:rPr>
+              <w:t xml:space="preserve"> сведений о государственной регистрации программы для ЭВМ или базы данных автор просит: (отметить [X])</w:t>
             </w:r>
           </w:p>
           <w:bookmarkStart w:id="24" w:name="__Fieldmark__22_335205936"/>
@@ -9237,6 +10572,9 @@
               <w:instrText xml:space="preserve"> FORMCHECKBOX </w:instrText>
             </w:r>
             <w:r>
+              <w:fldChar w:fldCharType="separate"/>
+            </w:r>
+            <w:r>
               <w:rPr>
                 <w:rFonts w:ascii="Times New Roman" w:eastAsia="Calibri" w:hAnsi="Times New Roman" w:cs="Times New Roman"/>
                 <w:b/>
@@ -9278,6 +10616,9 @@
               <w:instrText xml:space="preserve"> FORMCHECKBOX </w:instrText>
             </w:r>
             <w:r>
+              <w:fldChar w:fldCharType="separate"/>
+            </w:r>
+            <w:r>
               <w:rPr>
                 <w:rFonts w:ascii="Times New Roman" w:eastAsia="Calibri" w:hAnsi="Times New Roman" w:cs="Times New Roman"/>
                 <w:b/>
@@ -9323,6 +10664,9 @@
             </w:r>
             <w:r>
               <w:instrText xml:space="preserve"> FORMCHECKBOX </w:instrText>
+            </w:r>
+            <w:r>
+              <w:fldChar w:fldCharType="separate"/>
             </w:r>
             <w:r>
               <w:rPr>
@@ -9381,7 +10725,31 @@
                 <w:szCs w:val="18"/>
                 <w:lang w:eastAsia="ru-RU"/>
               </w:rPr>
-              <w:t xml:space="preserve">8.СВЕДЕНИЯ О ПЛАТЕЛЬЩИКЕ   (указываются полное имя физического лица  или наименование юридического лица) </w:t>
+              <w:t>8.СВЕДЕНИЯ О ПЛАТЕЛЬЩИКЕ</w:t>
+            </w:r>
+            <w:proofErr w:type="gramStart"/>
+            <w:r>
+              <w:rPr>
+                <w:rFonts w:ascii="Times New Roman" w:eastAsia="Calibri" w:hAnsi="Times New Roman" w:cs="Times New Roman"/>
+                <w:b/>
+                <w:bCs/>
+                <w:sz w:val="18"/>
+                <w:szCs w:val="18"/>
+                <w:lang w:eastAsia="ru-RU"/>
+              </w:rPr>
+              <w:t xml:space="preserve">   (</w:t>
+            </w:r>
+            <w:proofErr w:type="gramEnd"/>
+            <w:r>
+              <w:rPr>
+                <w:rFonts w:ascii="Times New Roman" w:eastAsia="Calibri" w:hAnsi="Times New Roman" w:cs="Times New Roman"/>
+                <w:b/>
+                <w:bCs/>
+                <w:sz w:val="18"/>
+                <w:szCs w:val="18"/>
+                <w:lang w:eastAsia="ru-RU"/>
+              </w:rPr>
+              <w:t xml:space="preserve">указываются полное имя физического лица  или наименование юридического лица) </w:t>
             </w:r>
             <w:r>
               <w:rPr>
@@ -9458,6 +10826,9 @@
               <w:instrText xml:space="preserve"> FORMCHECKBOX </w:instrText>
             </w:r>
             <w:r>
+              <w:fldChar w:fldCharType="separate"/>
+            </w:r>
+            <w:r>
               <w:rPr>
                 <w:rFonts w:ascii="Times New Roman" w:hAnsi="Times New Roman" w:cs="Times New Roman"/>
                 <w:b/>
@@ -9546,6 +10917,9 @@
             </w:r>
             <w:r>
               <w:instrText xml:space="preserve"> FORMCHECKBOX </w:instrText>
+            </w:r>
+            <w:r>
+              <w:fldChar w:fldCharType="separate"/>
             </w:r>
             <w:r>
               <w:rPr>
@@ -9748,7 +11122,29 @@
                 <w:sz w:val="18"/>
                 <w:szCs w:val="18"/>
               </w:rPr>
-              <w:t>9. СВЕДЕНИЯ О СОДЕРЖАЩИХСЯ В ЗАЯВКЕ ДОКУМЕНТАХ  (отметить [</w:t>
+              <w:t xml:space="preserve">9. СВЕДЕНИЯ О СОДЕРЖАЩИХСЯ В ЗАЯВКЕ </w:t>
+            </w:r>
+            <w:proofErr w:type="gramStart"/>
+            <w:r>
+              <w:rPr>
+                <w:rFonts w:ascii="Times New Roman" w:hAnsi="Times New Roman" w:cs="Times New Roman"/>
+                <w:b/>
+                <w:bCs/>
+                <w:sz w:val="18"/>
+                <w:szCs w:val="18"/>
+              </w:rPr>
+              <w:t>ДОКУМЕНТАХ  (</w:t>
+            </w:r>
+            <w:proofErr w:type="gramEnd"/>
+            <w:r>
+              <w:rPr>
+                <w:rFonts w:ascii="Times New Roman" w:hAnsi="Times New Roman" w:cs="Times New Roman"/>
+                <w:b/>
+                <w:bCs/>
+                <w:sz w:val="18"/>
+                <w:szCs w:val="18"/>
+              </w:rPr>
+              <w:t>отметить [</w:t>
             </w:r>
             <w:r>
               <w:rPr>
@@ -9796,6 +11192,9 @@
               <w:instrText xml:space="preserve"> FORMCHECKBOX </w:instrText>
             </w:r>
             <w:r>
+              <w:fldChar w:fldCharType="separate"/>
+            </w:r>
+            <w:r>
               <w:rPr>
                 <w:rFonts w:ascii="Times New Roman" w:hAnsi="Times New Roman" w:cs="Times New Roman"/>
                 <w:b/>
@@ -9842,6 +11241,9 @@
               <w:instrText xml:space="preserve"> FORMCHECKBOX </w:instrText>
             </w:r>
             <w:r>
+              <w:fldChar w:fldCharType="separate"/>
+            </w:r>
+            <w:r>
               <w:rPr>
                 <w:rFonts w:ascii="Times New Roman" w:hAnsi="Times New Roman" w:cs="Times New Roman"/>
                 <w:b/>
@@ -9888,6 +11290,9 @@
               <w:instrText xml:space="preserve"> FORMCHECKBOX </w:instrText>
             </w:r>
             <w:r>
+              <w:fldChar w:fldCharType="separate"/>
+            </w:r>
+            <w:r>
               <w:rPr>
                 <w:rFonts w:ascii="Times New Roman" w:hAnsi="Times New Roman" w:cs="Times New Roman"/>
                 <w:b/>
@@ -9934,6 +11339,9 @@
               <w:instrText xml:space="preserve"> FORMCHECKBOX </w:instrText>
             </w:r>
             <w:r>
+              <w:fldChar w:fldCharType="separate"/>
+            </w:r>
+            <w:r>
               <w:rPr>
                 <w:rFonts w:ascii="Times New Roman" w:hAnsi="Times New Roman" w:cs="Times New Roman"/>
                 <w:b/>
@@ -9980,6 +11388,9 @@
               <w:instrText xml:space="preserve"> FORMCHECKBOX </w:instrText>
             </w:r>
             <w:r>
+              <w:fldChar w:fldCharType="separate"/>
+            </w:r>
+            <w:r>
               <w:rPr>
                 <w:rFonts w:ascii="Times New Roman" w:hAnsi="Times New Roman" w:cs="Times New Roman"/>
                 <w:b/>
@@ -9999,7 +11410,29 @@
                 <w:sz w:val="18"/>
                 <w:szCs w:val="18"/>
               </w:rPr>
-              <w:t xml:space="preserve"> документы, подтверждающие существенные затраты  на создание базы данных                                   на       л. в 1 экз.</w:t>
+              <w:t xml:space="preserve"> документы, подтверждающие существенные </w:t>
+            </w:r>
+            <w:proofErr w:type="gramStart"/>
+            <w:r>
+              <w:rPr>
+                <w:rFonts w:ascii="Times New Roman" w:hAnsi="Times New Roman" w:cs="Times New Roman"/>
+                <w:b/>
+                <w:bCs/>
+                <w:sz w:val="18"/>
+                <w:szCs w:val="18"/>
+              </w:rPr>
+              <w:t>затраты  на</w:t>
+            </w:r>
+            <w:proofErr w:type="gramEnd"/>
+            <w:r>
+              <w:rPr>
+                <w:rFonts w:ascii="Times New Roman" w:hAnsi="Times New Roman" w:cs="Times New Roman"/>
+                <w:b/>
+                <w:bCs/>
+                <w:sz w:val="18"/>
+                <w:szCs w:val="18"/>
+              </w:rPr>
+              <w:t xml:space="preserve"> создание базы данных                                   на       л. в 1 экз.</w:t>
             </w:r>
           </w:p>
           <w:bookmarkStart w:id="34" w:name="__Fieldmark__32_335205936"/>
@@ -10026,6 +11459,9 @@
               <w:instrText xml:space="preserve"> FORMCHECKBOX </w:instrText>
             </w:r>
             <w:r>
+              <w:fldChar w:fldCharType="separate"/>
+            </w:r>
+            <w:r>
               <w:rPr>
                 <w:rFonts w:ascii="Times New Roman" w:hAnsi="Times New Roman" w:cs="Times New Roman"/>
                 <w:b/>
@@ -10072,6 +11508,9 @@
               <w:instrText xml:space="preserve"> FORMCHECKBOX </w:instrText>
             </w:r>
             <w:r>
+              <w:fldChar w:fldCharType="separate"/>
+            </w:r>
+            <w:r>
               <w:rPr>
                 <w:rFonts w:ascii="Times New Roman" w:hAnsi="Times New Roman" w:cs="Times New Roman"/>
                 <w:b/>
@@ -10091,7 +11530,29 @@
                 <w:sz w:val="18"/>
                 <w:szCs w:val="18"/>
               </w:rPr>
-              <w:t xml:space="preserve"> иные  материалы:                                                                                                                                                  на       л. в 1 экз.</w:t>
+              <w:t xml:space="preserve"> </w:t>
+            </w:r>
+            <w:proofErr w:type="gramStart"/>
+            <w:r>
+              <w:rPr>
+                <w:rFonts w:ascii="Times New Roman" w:hAnsi="Times New Roman" w:cs="Times New Roman"/>
+                <w:b/>
+                <w:bCs/>
+                <w:sz w:val="18"/>
+                <w:szCs w:val="18"/>
+              </w:rPr>
+              <w:t>иные  материалы</w:t>
+            </w:r>
+            <w:proofErr w:type="gramEnd"/>
+            <w:r>
+              <w:rPr>
+                <w:rFonts w:ascii="Times New Roman" w:hAnsi="Times New Roman" w:cs="Times New Roman"/>
+                <w:b/>
+                <w:bCs/>
+                <w:sz w:val="18"/>
+                <w:szCs w:val="18"/>
+              </w:rPr>
+              <w:t>:                                                                                                                                                  на       л. в 1 экз.</w:t>
             </w:r>
           </w:p>
           <w:bookmarkStart w:id="36" w:name="__Fieldmark__34_335205936"/>
@@ -10118,6 +11579,9 @@
               <w:instrText xml:space="preserve"> FORMCHECKBOX </w:instrText>
             </w:r>
             <w:r>
+              <w:fldChar w:fldCharType="separate"/>
+            </w:r>
+            <w:r>
               <w:rPr>
                 <w:rFonts w:ascii="Times New Roman" w:hAnsi="Times New Roman" w:cs="Times New Roman"/>
                 <w:b/>
@@ -10164,6 +11628,9 @@
               <w:instrText xml:space="preserve"> FORMCHECKBOX </w:instrText>
             </w:r>
             <w:r>
+              <w:fldChar w:fldCharType="separate"/>
+            </w:r>
+            <w:r>
               <w:rPr>
                 <w:rFonts w:ascii="Times New Roman" w:hAnsi="Times New Roman" w:cs="Times New Roman"/>
                 <w:b/>
@@ -10183,7 +11650,29 @@
                 <w:sz w:val="18"/>
                 <w:szCs w:val="18"/>
               </w:rPr>
-              <w:t xml:space="preserve"> доверенность(и)                                                                                                                                                      на       л.</w:t>
+              <w:t xml:space="preserve"> доверенность(</w:t>
+            </w:r>
+            <w:proofErr w:type="gramStart"/>
+            <w:r>
+              <w:rPr>
+                <w:rFonts w:ascii="Times New Roman" w:hAnsi="Times New Roman" w:cs="Times New Roman"/>
+                <w:b/>
+                <w:bCs/>
+                <w:sz w:val="18"/>
+                <w:szCs w:val="18"/>
+              </w:rPr>
+              <w:t xml:space="preserve">и)   </w:t>
+            </w:r>
+            <w:proofErr w:type="gramEnd"/>
+            <w:r>
+              <w:rPr>
+                <w:rFonts w:ascii="Times New Roman" w:hAnsi="Times New Roman" w:cs="Times New Roman"/>
+                <w:b/>
+                <w:bCs/>
+                <w:sz w:val="18"/>
+                <w:szCs w:val="18"/>
+              </w:rPr>
+              <w:t xml:space="preserve">                                                                                                                                                   на       л.</w:t>
             </w:r>
           </w:p>
           <w:bookmarkStart w:id="38" w:name="__Fieldmark__36_335205936"/>
@@ -10210,6 +11699,9 @@
               <w:instrText xml:space="preserve"> FORMCHECKBOX </w:instrText>
             </w:r>
             <w:r>
+              <w:fldChar w:fldCharType="separate"/>
+            </w:r>
+            <w:r>
               <w:rPr>
                 <w:rFonts w:ascii="Times New Roman" w:hAnsi="Times New Roman" w:cs="Times New Roman"/>
                 <w:b/>
@@ -10229,7 +11721,18 @@
                 <w:sz w:val="18"/>
                 <w:szCs w:val="18"/>
               </w:rPr>
-              <w:t xml:space="preserve"> документ(ы) об уплате государственной пошлины  </w:t>
+              <w:t xml:space="preserve"> документ(ы) об уплате государственной </w:t>
+            </w:r>
+            <w:proofErr w:type="gramStart"/>
+            <w:r>
+              <w:rPr>
+                <w:rFonts w:ascii="Times New Roman" w:hAnsi="Times New Roman" w:cs="Times New Roman"/>
+                <w:b/>
+                <w:bCs/>
+                <w:sz w:val="18"/>
+                <w:szCs w:val="18"/>
+              </w:rPr>
+              <w:t xml:space="preserve">пошлины  </w:t>
             </w:r>
             <w:r>
               <w:rPr>
@@ -10239,7 +11742,18 @@
                 <w:sz w:val="16"/>
                 <w:szCs w:val="16"/>
               </w:rPr>
-              <w:t>(представляется по инициативе заявителя</w:t>
+              <w:t>(</w:t>
+            </w:r>
+            <w:proofErr w:type="gramEnd"/>
+            <w:r>
+              <w:rPr>
+                <w:rFonts w:ascii="Times New Roman" w:hAnsi="Times New Roman" w:cs="Times New Roman"/>
+                <w:bCs/>
+                <w:i/>
+                <w:sz w:val="16"/>
+                <w:szCs w:val="16"/>
+              </w:rPr>
+              <w:t>представляется по инициативе заявителя</w:t>
             </w:r>
             <w:r>
               <w:rPr>
@@ -10276,6 +11790,9 @@
               <w:instrText xml:space="preserve"> FORMCHECKBOX </w:instrText>
             </w:r>
             <w:r>
+              <w:fldChar w:fldCharType="separate"/>
+            </w:r>
+            <w:r>
               <w:rPr>
                 <w:rFonts w:ascii="Times New Roman" w:hAnsi="Times New Roman" w:cs="Times New Roman"/>
                 <w:b/>
@@ -10295,7 +11812,29 @@
                 <w:sz w:val="18"/>
                 <w:szCs w:val="18"/>
               </w:rPr>
-              <w:t xml:space="preserve"> документ, подтверждающий  наличие оснований для освобождения от уплаты   </w:t>
+              <w:t xml:space="preserve"> документ, </w:t>
+            </w:r>
+            <w:proofErr w:type="gramStart"/>
+            <w:r>
+              <w:rPr>
+                <w:rFonts w:ascii="Times New Roman" w:hAnsi="Times New Roman" w:cs="Times New Roman"/>
+                <w:b/>
+                <w:bCs/>
+                <w:sz w:val="18"/>
+                <w:szCs w:val="18"/>
+              </w:rPr>
+              <w:t>подтверждающий  наличие</w:t>
+            </w:r>
+            <w:proofErr w:type="gramEnd"/>
+            <w:r>
+              <w:rPr>
+                <w:rFonts w:ascii="Times New Roman" w:hAnsi="Times New Roman" w:cs="Times New Roman"/>
+                <w:b/>
+                <w:bCs/>
+                <w:sz w:val="18"/>
+                <w:szCs w:val="18"/>
+              </w:rPr>
+              <w:t xml:space="preserve"> оснований для освобождения от уплаты   </w:t>
             </w:r>
           </w:p>
           <w:p>
@@ -10378,6 +11917,9 @@
               <w:instrText xml:space="preserve"> FORMCHECKBOX </w:instrText>
             </w:r>
             <w:r>
+              <w:fldChar w:fldCharType="separate"/>
+            </w:r>
+            <w:r>
               <w:rPr>
                 <w:rFonts w:ascii="Times New Roman" w:hAnsi="Times New Roman" w:cs="Times New Roman"/>
                 <w:b/>
@@ -10397,7 +11939,29 @@
                 <w:sz w:val="18"/>
                 <w:szCs w:val="18"/>
               </w:rPr>
-              <w:t xml:space="preserve"> ходатайство(а)                                                                                                                                                         на       л. в 1 экз.</w:t>
+              <w:t xml:space="preserve"> ходатайство(</w:t>
+            </w:r>
+            <w:proofErr w:type="gramStart"/>
+            <w:r>
+              <w:rPr>
+                <w:rFonts w:ascii="Times New Roman" w:hAnsi="Times New Roman" w:cs="Times New Roman"/>
+                <w:b/>
+                <w:bCs/>
+                <w:sz w:val="18"/>
+                <w:szCs w:val="18"/>
+              </w:rPr>
+              <w:t xml:space="preserve">а)   </w:t>
+            </w:r>
+            <w:proofErr w:type="gramEnd"/>
+            <w:r>
+              <w:rPr>
+                <w:rFonts w:ascii="Times New Roman" w:hAnsi="Times New Roman" w:cs="Times New Roman"/>
+                <w:b/>
+                <w:bCs/>
+                <w:sz w:val="18"/>
+                <w:szCs w:val="18"/>
+              </w:rPr>
+              <w:t xml:space="preserve">                                                                                                                                                      на       л. в 1 экз.</w:t>
             </w:r>
           </w:p>
           <w:bookmarkStart w:id="41" w:name="__Fieldmark__39_335205936"/>
@@ -10424,6 +11988,9 @@
               <w:instrText xml:space="preserve"> FORMCHECKBOX </w:instrText>
             </w:r>
             <w:r>
+              <w:fldChar w:fldCharType="separate"/>
+            </w:r>
+            <w:r>
               <w:rPr>
                 <w:rFonts w:ascii="Times New Roman" w:hAnsi="Times New Roman" w:cs="Times New Roman"/>
                 <w:b/>
@@ -10443,7 +12010,29 @@
                 <w:sz w:val="18"/>
                 <w:szCs w:val="18"/>
               </w:rPr>
-              <w:t xml:space="preserve"> иные документы   (указать наименование документа)                                                                                  на       л. в 1 экз.</w:t>
+              <w:t xml:space="preserve"> иные документы</w:t>
+            </w:r>
+            <w:proofErr w:type="gramStart"/>
+            <w:r>
+              <w:rPr>
+                <w:rFonts w:ascii="Times New Roman" w:hAnsi="Times New Roman" w:cs="Times New Roman"/>
+                <w:b/>
+                <w:bCs/>
+                <w:sz w:val="18"/>
+                <w:szCs w:val="18"/>
+              </w:rPr>
+              <w:t xml:space="preserve">   (</w:t>
+            </w:r>
+            <w:proofErr w:type="gramEnd"/>
+            <w:r>
+              <w:rPr>
+                <w:rFonts w:ascii="Times New Roman" w:hAnsi="Times New Roman" w:cs="Times New Roman"/>
+                <w:b/>
+                <w:bCs/>
+                <w:sz w:val="18"/>
+                <w:szCs w:val="18"/>
+              </w:rPr>
+              <w:t>указать наименование документа)                                                                                  на       л. в 1 экз.</w:t>
             </w:r>
           </w:p>
         </w:tc>
@@ -10732,7 +12321,25 @@
                 <w:b/>
                 <w:bCs/>
               </w:rPr>
-              <w:t>____________Коковин А.Н., директор ООО «Альфа»__________</w:t>
+              <w:t>____________Коковин А.Н., директор ООО «</w:t>
+            </w:r>
+            <w:proofErr w:type="gramStart"/>
+            <w:r>
+              <w:rPr>
+                <w:rFonts w:ascii="Times New Roman" w:hAnsi="Times New Roman" w:cs="Times New Roman"/>
+                <w:b/>
+                <w:bCs/>
+              </w:rPr>
+              <w:t>Альфа»_</w:t>
+            </w:r>
+            <w:proofErr w:type="gramEnd"/>
+            <w:r>
+              <w:rPr>
+                <w:rFonts w:ascii="Times New Roman" w:hAnsi="Times New Roman" w:cs="Times New Roman"/>
+                <w:b/>
+                <w:bCs/>
+              </w:rPr>
+              <w:t>_________</w:t>
             </w:r>
           </w:p>
           <w:p>
@@ -10839,9 +12446,9 @@
                 <w:sz w:val="16"/>
                 <w:szCs w:val="16"/>
               </w:rPr>
-              <w:t>-ме</w:t>
-            </w:r>
-            <w:proofErr w:type="spellEnd"/>
+              <w:t>-</w:t>
+            </w:r>
+            <w:proofErr w:type="gramStart"/>
             <w:r>
               <w:rPr>
                 <w:rFonts w:ascii="Times New Roman" w:hAnsi="Times New Roman" w:cs="Times New Roman"/>
@@ -10850,7 +12457,29 @@
                 <w:sz w:val="16"/>
                 <w:szCs w:val="16"/>
               </w:rPr>
-              <w:t>,  необходимых для предоставления государственной услуги, и в течение срока действия исключительного права на регистрируемый объект)</w:t>
+              <w:t>ме</w:t>
+            </w:r>
+            <w:proofErr w:type="spellEnd"/>
+            <w:r>
+              <w:rPr>
+                <w:rFonts w:ascii="Times New Roman" w:hAnsi="Times New Roman" w:cs="Times New Roman"/>
+                <w:i/>
+                <w:iCs/>
+                <w:sz w:val="16"/>
+                <w:szCs w:val="16"/>
+              </w:rPr>
+              <w:t>,  необходимых</w:t>
+            </w:r>
+            <w:proofErr w:type="gramEnd"/>
+            <w:r>
+              <w:rPr>
+                <w:rFonts w:ascii="Times New Roman" w:hAnsi="Times New Roman" w:cs="Times New Roman"/>
+                <w:i/>
+                <w:iCs/>
+                <w:sz w:val="16"/>
+                <w:szCs w:val="16"/>
+              </w:rPr>
+              <w:t xml:space="preserve"> для предоставления государственной услуги, и в течение срока действия исключительного права на регистрируемый объект)</w:t>
             </w:r>
           </w:p>
         </w:tc>

</xml_diff>